<commit_message>
docs: update UI docs
</commit_message>
<xml_diff>
--- a/artifacts/Sogoing_UI.docx
+++ b/artifacts/Sogoing_UI.docx
@@ -1,6 +1,6 @@
 
 <file path=word/document.xml><?xml version="1.0" encoding="utf-8"?>
-<w:document xmlns:wpc="http://schemas.microsoft.com/office/word/2010/wordprocessingCanvas" xmlns:cx="http://schemas.microsoft.com/office/drawing/2014/chartex" xmlns:cx1="http://schemas.microsoft.com/office/drawing/2015/9/8/chartex" xmlns:cx2="http://schemas.microsoft.com/office/drawing/2015/10/21/chartex" xmlns:cx3="http://schemas.microsoft.com/office/drawing/2016/5/9/chartex" xmlns:cx4="http://schemas.microsoft.com/office/drawing/2016/5/10/chartex" xmlns:cx5="http://schemas.microsoft.com/office/drawing/2016/5/11/chartex" xmlns:cx6="http://schemas.microsoft.com/office/drawing/2016/5/12/chartex" xmlns:cx7="http://schemas.microsoft.com/office/drawing/2016/5/13/chartex" xmlns:cx8="http://schemas.microsoft.com/office/drawing/2016/5/14/chartex" xmlns:mc="http://schemas.openxmlformats.org/markup-compatibility/2006" xmlns:aink="http://schemas.microsoft.com/office/drawing/2016/ink" xmlns:am3d="http://schemas.microsoft.com/office/drawing/2017/model3d" xmlns:o="urn:schemas-microsoft-com:office:office" xmlns:oel="http://schemas.microsoft.com/office/2019/extlst" xmlns:r="http://schemas.openxmlformats.org/officeDocument/2006/relationships" xmlns:m="http://schemas.openxmlformats.org/officeDocument/2006/math" xmlns:v="urn:schemas-microsoft-com:vml" xmlns:wp14="http://schemas.microsoft.com/office/word/2010/wordprocessingDrawing" xmlns:wp="http://schemas.openxmlformats.org/drawingml/2006/wordprocessingDrawing" xmlns:w10="urn:schemas-microsoft-com:office:word" xmlns:w="http://schemas.openxmlformats.org/wordprocessingml/2006/main" xmlns:w14="http://schemas.microsoft.com/office/word/2010/wordml" xmlns:w15="http://schemas.microsoft.com/office/word/2012/wordml" xmlns:w16cex="http://schemas.microsoft.com/office/word/2018/wordml/cex" xmlns:w16cid="http://schemas.microsoft.com/office/word/2016/wordml/cid" xmlns:w16="http://schemas.microsoft.com/office/word/2018/wordml" xmlns:w16sdtdh="http://schemas.microsoft.com/office/word/2020/wordml/sdtdatahash" xmlns:w16se="http://schemas.microsoft.com/office/word/2015/wordml/symex" xmlns:wpg="http://schemas.microsoft.com/office/word/2010/wordprocessingGroup" xmlns:wpi="http://schemas.microsoft.com/office/word/2010/wordprocessingInk" xmlns:wne="http://schemas.microsoft.com/office/word/2006/wordml" xmlns:wps="http://schemas.microsoft.com/office/word/2010/wordprocessingShape" mc:Ignorable="w14 w15 w16se w16cid w16 w16cex w16sdtdh wp14">
+<w:document xmlns:wpc="http://schemas.microsoft.com/office/word/2010/wordprocessingCanvas" xmlns:cx="http://schemas.microsoft.com/office/drawing/2014/chartex" xmlns:cx1="http://schemas.microsoft.com/office/drawing/2015/9/8/chartex" xmlns:cx2="http://schemas.microsoft.com/office/drawing/2015/10/21/chartex" xmlns:cx3="http://schemas.microsoft.com/office/drawing/2016/5/9/chartex" xmlns:cx4="http://schemas.microsoft.com/office/drawing/2016/5/10/chartex" xmlns:cx5="http://schemas.microsoft.com/office/drawing/2016/5/11/chartex" xmlns:cx6="http://schemas.microsoft.com/office/drawing/2016/5/12/chartex" xmlns:cx7="http://schemas.microsoft.com/office/drawing/2016/5/13/chartex" xmlns:cx8="http://schemas.microsoft.com/office/drawing/2016/5/14/chartex" xmlns:mc="http://schemas.openxmlformats.org/markup-compatibility/2006" xmlns:aink="http://schemas.microsoft.com/office/drawing/2016/ink" xmlns:am3d="http://schemas.microsoft.com/office/drawing/2017/model3d" xmlns:o="urn:schemas-microsoft-com:office:office" xmlns:oel="http://schemas.microsoft.com/office/2019/extlst" xmlns:r="http://schemas.openxmlformats.org/officeDocument/2006/relationships" xmlns:m="http://schemas.openxmlformats.org/officeDocument/2006/math" xmlns:v="urn:schemas-microsoft-com:vml" xmlns:wp14="http://schemas.microsoft.com/office/word/2010/wordprocessingDrawing" xmlns:wp="http://schemas.openxmlformats.org/drawingml/2006/wordprocessingDrawing" xmlns:w10="urn:schemas-microsoft-com:office:word" xmlns:w="http://schemas.openxmlformats.org/wordprocessingml/2006/main" xmlns:w14="http://schemas.microsoft.com/office/word/2010/wordml" xmlns:w15="http://schemas.microsoft.com/office/word/2012/wordml" xmlns:w16cex="http://schemas.microsoft.com/office/word/2018/wordml/cex" xmlns:w16cid="http://schemas.microsoft.com/office/word/2016/wordml/cid" xmlns:w16="http://schemas.microsoft.com/office/word/2018/wordml" xmlns:w16du="http://schemas.microsoft.com/office/word/2023/wordml/word16du" xmlns:w16sdtdh="http://schemas.microsoft.com/office/word/2020/wordml/sdtdatahash" xmlns:w16se="http://schemas.microsoft.com/office/word/2015/wordml/symex" xmlns:wpg="http://schemas.microsoft.com/office/word/2010/wordprocessingGroup" xmlns:wpi="http://schemas.microsoft.com/office/word/2010/wordprocessingInk" xmlns:wne="http://schemas.microsoft.com/office/word/2006/wordml" xmlns:wps="http://schemas.microsoft.com/office/word/2010/wordprocessingShape" mc:Ignorable="w14 w15 w16se w16cid w16 w16cex w16sdtdh w16du wp14">
   <w:body>
     <w:p>
       <w:pPr>
@@ -73,7 +73,7 @@
         <w:wordWrap/>
         <w:autoSpaceDE/>
         <w:autoSpaceDN/>
-        <w:ind w:left="2880" w:firstLineChars="300" w:firstLine="1440"/>
+        <w:ind w:left="2880" w:firstLineChars="350" w:firstLine="1680"/>
         <w:rPr>
           <w:rFonts w:ascii="굴림" w:eastAsia="굴림" w:hAnsi="굴림"/>
           <w:sz w:val="48"/>
@@ -896,7 +896,7 @@
           <w:p>
             <w:pPr>
               <w:rPr>
-                <w:rFonts w:ascii="굴림" w:eastAsia="굴림" w:hAnsi="굴림" w:hint="eastAsia"/>
+                <w:rFonts w:ascii="굴림" w:eastAsia="굴림" w:hAnsi="굴림"/>
                 <w:kern w:val="0"/>
                 <w:sz w:val="22"/>
                 <w:szCs w:val="22"/>
@@ -945,7 +945,7 @@
           <w:p>
             <w:pPr>
               <w:rPr>
-                <w:rFonts w:ascii="굴림" w:eastAsia="굴림" w:hAnsi="굴림" w:cs="굴림" w:hint="eastAsia"/>
+                <w:rFonts w:ascii="굴림" w:eastAsia="굴림" w:hAnsi="굴림" w:cs="굴림"/>
                 <w:color w:val="000000"/>
                 <w:kern w:val="0"/>
                 <w:sz w:val="22"/>
@@ -972,6 +972,7 @@
               </w:rPr>
               <w:t xml:space="preserve"> </w:t>
             </w:r>
+            <w:proofErr w:type="spellStart"/>
             <w:r>
               <w:rPr>
                 <w:rFonts w:ascii="굴림" w:eastAsia="굴림" w:hAnsi="굴림" w:cs="굴림" w:hint="eastAsia"/>
@@ -980,7 +981,18 @@
                 <w:sz w:val="22"/>
                 <w:szCs w:val="22"/>
               </w:rPr>
-              <w:t>이강민,</w:t>
+              <w:t>이강민</w:t>
+            </w:r>
+            <w:proofErr w:type="spellEnd"/>
+            <w:r>
+              <w:rPr>
+                <w:rFonts w:ascii="굴림" w:eastAsia="굴림" w:hAnsi="굴림" w:cs="굴림" w:hint="eastAsia"/>
+                <w:color w:val="000000"/>
+                <w:kern w:val="0"/>
+                <w:sz w:val="22"/>
+                <w:szCs w:val="22"/>
+              </w:rPr>
+              <w:t>,</w:t>
             </w:r>
             <w:r>
               <w:rPr>
@@ -1105,7 +1117,7 @@
           <w:p>
             <w:pPr>
               <w:rPr>
-                <w:rFonts w:ascii="굴림" w:eastAsia="굴림" w:hAnsi="굴림" w:hint="eastAsia"/>
+                <w:rFonts w:ascii="굴림" w:eastAsia="굴림" w:hAnsi="굴림"/>
                 <w:kern w:val="0"/>
                 <w:sz w:val="22"/>
                 <w:szCs w:val="22"/>
@@ -1154,7 +1166,7 @@
           <w:p>
             <w:pPr>
               <w:rPr>
-                <w:rFonts w:ascii="굴림" w:eastAsia="굴림" w:hAnsi="굴림" w:hint="eastAsia"/>
+                <w:rFonts w:ascii="굴림" w:eastAsia="굴림" w:hAnsi="굴림"/>
                 <w:sz w:val="22"/>
                 <w:szCs w:val="22"/>
               </w:rPr>
@@ -1175,13 +1187,23 @@
               </w:rPr>
               <w:t xml:space="preserve"> </w:t>
             </w:r>
+            <w:proofErr w:type="spellStart"/>
             <w:r>
               <w:rPr>
                 <w:rFonts w:ascii="굴림" w:eastAsia="굴림" w:hAnsi="굴림" w:hint="eastAsia"/>
                 <w:sz w:val="22"/>
                 <w:szCs w:val="22"/>
               </w:rPr>
-              <w:t>이강민,</w:t>
+              <w:t>이강민</w:t>
+            </w:r>
+            <w:proofErr w:type="spellEnd"/>
+            <w:r>
+              <w:rPr>
+                <w:rFonts w:ascii="굴림" w:eastAsia="굴림" w:hAnsi="굴림" w:hint="eastAsia"/>
+                <w:sz w:val="22"/>
+                <w:szCs w:val="22"/>
+              </w:rPr>
+              <w:t>,</w:t>
             </w:r>
             <w:r>
               <w:rPr>
@@ -1227,6 +1249,161 @@
                 <w:szCs w:val="22"/>
               </w:rPr>
             </w:pPr>
+            <w:r>
+              <w:rPr>
+                <w:rFonts w:ascii="굴림" w:eastAsia="굴림" w:hAnsi="굴림"/>
+                <w:sz w:val="22"/>
+                <w:szCs w:val="22"/>
+              </w:rPr>
+              <w:t>2.0</w:t>
+            </w:r>
+          </w:p>
+        </w:tc>
+        <w:tc>
+          <w:tcPr>
+            <w:tcW w:w="2391" w:type="dxa"/>
+            <w:tcBorders>
+              <w:top w:val="single" w:sz="6" w:space="0" w:color="000000"/>
+              <w:left w:val="single" w:sz="6" w:space="0" w:color="000000"/>
+              <w:bottom w:val="single" w:sz="6" w:space="0" w:color="000000"/>
+              <w:right w:val="single" w:sz="6" w:space="0" w:color="000000"/>
+            </w:tcBorders>
+            <w:vAlign w:val="center"/>
+          </w:tcPr>
+          <w:p>
+            <w:pPr>
+              <w:rPr>
+                <w:rFonts w:ascii="굴림" w:eastAsia="굴림" w:hAnsi="굴림" w:hint="eastAsia"/>
+                <w:sz w:val="22"/>
+                <w:szCs w:val="22"/>
+              </w:rPr>
+            </w:pPr>
+            <w:r>
+              <w:rPr>
+                <w:rFonts w:ascii="굴림" w:eastAsia="굴림" w:hAnsi="굴림"/>
+                <w:sz w:val="22"/>
+                <w:szCs w:val="22"/>
+              </w:rPr>
+              <w:t>2024.1</w:t>
+            </w:r>
+            <w:r>
+              <w:rPr>
+                <w:rFonts w:ascii="굴림" w:eastAsia="굴림" w:hAnsi="굴림" w:hint="eastAsia"/>
+                <w:sz w:val="22"/>
+                <w:szCs w:val="22"/>
+              </w:rPr>
+              <w:t>1.25</w:t>
+            </w:r>
+          </w:p>
+        </w:tc>
+        <w:tc>
+          <w:tcPr>
+            <w:tcW w:w="3870" w:type="dxa"/>
+            <w:tcBorders>
+              <w:top w:val="single" w:sz="6" w:space="0" w:color="000000"/>
+              <w:left w:val="single" w:sz="6" w:space="0" w:color="000000"/>
+              <w:bottom w:val="single" w:sz="6" w:space="0" w:color="000000"/>
+              <w:right w:val="single" w:sz="6" w:space="0" w:color="000000"/>
+            </w:tcBorders>
+            <w:vAlign w:val="center"/>
+          </w:tcPr>
+          <w:p>
+            <w:pPr>
+              <w:rPr>
+                <w:rFonts w:ascii="굴림" w:eastAsia="굴림" w:hAnsi="굴림" w:hint="eastAsia"/>
+                <w:sz w:val="22"/>
+                <w:szCs w:val="22"/>
+              </w:rPr>
+            </w:pPr>
+            <w:r>
+              <w:rPr>
+                <w:rFonts w:ascii="굴림" w:eastAsia="굴림" w:hAnsi="굴림" w:hint="eastAsia"/>
+                <w:sz w:val="22"/>
+                <w:szCs w:val="22"/>
+              </w:rPr>
+              <w:t xml:space="preserve">부서 지원 시, </w:t>
+            </w:r>
+            <w:proofErr w:type="spellStart"/>
+            <w:r>
+              <w:rPr>
+                <w:rFonts w:ascii="굴림" w:eastAsia="굴림" w:hAnsi="굴림" w:hint="eastAsia"/>
+                <w:sz w:val="22"/>
+                <w:szCs w:val="22"/>
+              </w:rPr>
+              <w:t>직체</w:t>
+            </w:r>
+            <w:proofErr w:type="spellEnd"/>
+            <w:r>
+              <w:rPr>
+                <w:rFonts w:ascii="굴림" w:eastAsia="굴림" w:hAnsi="굴림" w:hint="eastAsia"/>
+                <w:sz w:val="22"/>
+                <w:szCs w:val="22"/>
+              </w:rPr>
+              <w:t>/근로 선택 창 추가</w:t>
+            </w:r>
+          </w:p>
+        </w:tc>
+        <w:tc>
+          <w:tcPr>
+            <w:tcW w:w="2730" w:type="dxa"/>
+            <w:tcBorders>
+              <w:top w:val="single" w:sz="6" w:space="0" w:color="000000"/>
+              <w:left w:val="single" w:sz="6" w:space="0" w:color="000000"/>
+              <w:bottom w:val="single" w:sz="6" w:space="0" w:color="000000"/>
+              <w:right w:val="single" w:sz="6" w:space="0" w:color="000000"/>
+            </w:tcBorders>
+            <w:vAlign w:val="center"/>
+          </w:tcPr>
+          <w:p>
+            <w:pPr>
+              <w:rPr>
+                <w:rFonts w:ascii="굴림" w:eastAsia="굴림" w:hAnsi="굴림"/>
+                <w:sz w:val="22"/>
+                <w:szCs w:val="22"/>
+              </w:rPr>
+            </w:pPr>
+            <w:r>
+              <w:rPr>
+                <w:rFonts w:ascii="굴림" w:eastAsia="굴림" w:hAnsi="굴림" w:hint="eastAsia"/>
+                <w:sz w:val="22"/>
+                <w:szCs w:val="22"/>
+              </w:rPr>
+              <w:t>김고은</w:t>
+            </w:r>
+          </w:p>
+        </w:tc>
+      </w:tr>
+      <w:tr>
+        <w:trPr>
+          <w:trHeight w:val="284"/>
+        </w:trPr>
+        <w:tc>
+          <w:tcPr>
+            <w:tcW w:w="1811" w:type="dxa"/>
+            <w:tcBorders>
+              <w:top w:val="single" w:sz="6" w:space="0" w:color="000000"/>
+              <w:left w:val="single" w:sz="6" w:space="0" w:color="000000"/>
+              <w:bottom w:val="single" w:sz="6" w:space="0" w:color="000000"/>
+              <w:right w:val="single" w:sz="6" w:space="0" w:color="000000"/>
+            </w:tcBorders>
+            <w:vAlign w:val="center"/>
+          </w:tcPr>
+          <w:p>
+            <w:pPr>
+              <w:rPr>
+                <w:rFonts w:ascii="굴림" w:eastAsia="굴림" w:hAnsi="굴림" w:hint="eastAsia"/>
+                <w:sz w:val="22"/>
+                <w:szCs w:val="22"/>
+              </w:rPr>
+            </w:pPr>
+            <w:r>
+              <w:rPr>
+                <w:rFonts w:ascii="굴림" w:eastAsia="굴림" w:hAnsi="굴림" w:hint="eastAsia"/>
+                <w:sz w:val="22"/>
+                <w:szCs w:val="22"/>
+              </w:rPr>
+              <w:t>2.1</w:t>
+            </w:r>
           </w:p>
         </w:tc>
         <w:tc>
@@ -1248,6 +1425,22 @@
                 <w:szCs w:val="22"/>
               </w:rPr>
             </w:pPr>
+            <w:r>
+              <w:rPr>
+                <w:rFonts w:ascii="굴림" w:eastAsia="굴림" w:hAnsi="굴림"/>
+                <w:sz w:val="22"/>
+                <w:szCs w:val="22"/>
+              </w:rPr>
+              <w:t>2024.1</w:t>
+            </w:r>
+            <w:r>
+              <w:rPr>
+                <w:rFonts w:ascii="굴림" w:eastAsia="굴림" w:hAnsi="굴림" w:hint="eastAsia"/>
+                <w:sz w:val="22"/>
+                <w:szCs w:val="22"/>
+              </w:rPr>
+              <w:t>1.25</w:t>
+            </w:r>
           </w:p>
         </w:tc>
         <w:tc>
@@ -1264,11 +1457,490 @@
           <w:p>
             <w:pPr>
               <w:rPr>
+                <w:rFonts w:ascii="굴림" w:eastAsia="굴림" w:hAnsi="굴림" w:hint="eastAsia"/>
+                <w:sz w:val="22"/>
+                <w:szCs w:val="22"/>
+              </w:rPr>
+            </w:pPr>
+            <w:r>
+              <w:rPr>
+                <w:rFonts w:ascii="굴림" w:eastAsia="굴림" w:hAnsi="굴림" w:hint="eastAsia"/>
+                <w:sz w:val="22"/>
+                <w:szCs w:val="22"/>
+              </w:rPr>
+              <w:t xml:space="preserve">모집 리스트 </w:t>
+            </w:r>
+            <w:proofErr w:type="spellStart"/>
+            <w:r>
+              <w:rPr>
+                <w:rFonts w:ascii="굴림" w:eastAsia="굴림" w:hAnsi="굴림" w:hint="eastAsia"/>
+                <w:sz w:val="22"/>
+                <w:szCs w:val="22"/>
+              </w:rPr>
+              <w:t>모달</w:t>
+            </w:r>
+            <w:proofErr w:type="spellEnd"/>
+            <w:r>
+              <w:rPr>
+                <w:rFonts w:ascii="굴림" w:eastAsia="굴림" w:hAnsi="굴림" w:hint="eastAsia"/>
+                <w:sz w:val="22"/>
+                <w:szCs w:val="22"/>
+              </w:rPr>
+              <w:t xml:space="preserve"> 수정</w:t>
+            </w:r>
+          </w:p>
+        </w:tc>
+        <w:tc>
+          <w:tcPr>
+            <w:tcW w:w="2730" w:type="dxa"/>
+            <w:tcBorders>
+              <w:top w:val="single" w:sz="6" w:space="0" w:color="000000"/>
+              <w:left w:val="single" w:sz="6" w:space="0" w:color="000000"/>
+              <w:bottom w:val="single" w:sz="6" w:space="0" w:color="000000"/>
+              <w:right w:val="single" w:sz="6" w:space="0" w:color="000000"/>
+            </w:tcBorders>
+            <w:vAlign w:val="center"/>
+          </w:tcPr>
+          <w:p>
+            <w:pPr>
+              <w:rPr>
+                <w:rFonts w:ascii="굴림" w:eastAsia="굴림" w:hAnsi="굴림" w:hint="eastAsia"/>
+                <w:sz w:val="22"/>
+                <w:szCs w:val="22"/>
+              </w:rPr>
+            </w:pPr>
+            <w:proofErr w:type="spellStart"/>
+            <w:r>
+              <w:rPr>
+                <w:rFonts w:ascii="굴림" w:eastAsia="굴림" w:hAnsi="굴림" w:hint="eastAsia"/>
+                <w:sz w:val="22"/>
+                <w:szCs w:val="22"/>
+              </w:rPr>
+              <w:t>이강민</w:t>
+            </w:r>
+            <w:proofErr w:type="spellEnd"/>
+            <w:r>
+              <w:rPr>
+                <w:rFonts w:ascii="굴림" w:eastAsia="굴림" w:hAnsi="굴림" w:hint="eastAsia"/>
+                <w:sz w:val="22"/>
+                <w:szCs w:val="22"/>
+              </w:rPr>
+              <w:t xml:space="preserve">, </w:t>
+            </w:r>
+            <w:proofErr w:type="spellStart"/>
+            <w:r>
+              <w:rPr>
+                <w:rFonts w:ascii="굴림" w:eastAsia="굴림" w:hAnsi="굴림" w:hint="eastAsia"/>
+                <w:sz w:val="22"/>
+                <w:szCs w:val="22"/>
+              </w:rPr>
+              <w:t>조종빈</w:t>
+            </w:r>
+            <w:proofErr w:type="spellEnd"/>
+          </w:p>
+        </w:tc>
+      </w:tr>
+      <w:tr>
+        <w:trPr>
+          <w:trHeight w:val="284"/>
+        </w:trPr>
+        <w:tc>
+          <w:tcPr>
+            <w:tcW w:w="1811" w:type="dxa"/>
+            <w:tcBorders>
+              <w:top w:val="single" w:sz="6" w:space="0" w:color="000000"/>
+              <w:left w:val="single" w:sz="6" w:space="0" w:color="000000"/>
+              <w:bottom w:val="single" w:sz="6" w:space="0" w:color="000000"/>
+              <w:right w:val="single" w:sz="6" w:space="0" w:color="000000"/>
+            </w:tcBorders>
+            <w:vAlign w:val="center"/>
+          </w:tcPr>
+          <w:p>
+            <w:pPr>
+              <w:rPr>
+                <w:rFonts w:ascii="굴림" w:eastAsia="굴림" w:hAnsi="굴림" w:hint="eastAsia"/>
+                <w:sz w:val="22"/>
+                <w:szCs w:val="22"/>
+              </w:rPr>
+            </w:pPr>
+            <w:r>
+              <w:rPr>
+                <w:rFonts w:ascii="굴림" w:eastAsia="굴림" w:hAnsi="굴림" w:hint="eastAsia"/>
+                <w:sz w:val="22"/>
+                <w:szCs w:val="22"/>
+              </w:rPr>
+              <w:t>2.2</w:t>
+            </w:r>
+          </w:p>
+        </w:tc>
+        <w:tc>
+          <w:tcPr>
+            <w:tcW w:w="2391" w:type="dxa"/>
+            <w:tcBorders>
+              <w:top w:val="single" w:sz="6" w:space="0" w:color="000000"/>
+              <w:left w:val="single" w:sz="6" w:space="0" w:color="000000"/>
+              <w:bottom w:val="single" w:sz="6" w:space="0" w:color="000000"/>
+              <w:right w:val="single" w:sz="6" w:space="0" w:color="000000"/>
+            </w:tcBorders>
+            <w:vAlign w:val="center"/>
+          </w:tcPr>
+          <w:p>
+            <w:pPr>
+              <w:rPr>
                 <w:rFonts w:ascii="굴림" w:eastAsia="굴림" w:hAnsi="굴림"/>
                 <w:sz w:val="22"/>
                 <w:szCs w:val="22"/>
               </w:rPr>
             </w:pPr>
+            <w:r>
+              <w:rPr>
+                <w:rFonts w:ascii="굴림" w:eastAsia="굴림" w:hAnsi="굴림"/>
+                <w:sz w:val="22"/>
+                <w:szCs w:val="22"/>
+              </w:rPr>
+              <w:t>2024.1</w:t>
+            </w:r>
+            <w:r>
+              <w:rPr>
+                <w:rFonts w:ascii="굴림" w:eastAsia="굴림" w:hAnsi="굴림" w:hint="eastAsia"/>
+                <w:sz w:val="22"/>
+                <w:szCs w:val="22"/>
+              </w:rPr>
+              <w:t>1.2</w:t>
+            </w:r>
+            <w:r>
+              <w:rPr>
+                <w:rFonts w:ascii="굴림" w:eastAsia="굴림" w:hAnsi="굴림" w:hint="eastAsia"/>
+                <w:sz w:val="22"/>
+                <w:szCs w:val="22"/>
+              </w:rPr>
+              <w:t>6</w:t>
+            </w:r>
+          </w:p>
+        </w:tc>
+        <w:tc>
+          <w:tcPr>
+            <w:tcW w:w="3870" w:type="dxa"/>
+            <w:tcBorders>
+              <w:top w:val="single" w:sz="6" w:space="0" w:color="000000"/>
+              <w:left w:val="single" w:sz="6" w:space="0" w:color="000000"/>
+              <w:bottom w:val="single" w:sz="6" w:space="0" w:color="000000"/>
+              <w:right w:val="single" w:sz="6" w:space="0" w:color="000000"/>
+            </w:tcBorders>
+            <w:vAlign w:val="center"/>
+          </w:tcPr>
+          <w:p>
+            <w:pPr>
+              <w:rPr>
+                <w:rFonts w:ascii="굴림" w:eastAsia="굴림" w:hAnsi="굴림" w:hint="eastAsia"/>
+                <w:sz w:val="22"/>
+                <w:szCs w:val="22"/>
+              </w:rPr>
+            </w:pPr>
+            <w:r>
+              <w:rPr>
+                <w:rFonts w:ascii="굴림" w:eastAsia="굴림" w:hAnsi="굴림" w:hint="eastAsia"/>
+                <w:sz w:val="22"/>
+                <w:szCs w:val="22"/>
+              </w:rPr>
+              <w:t>내 프로필 수정</w:t>
+            </w:r>
+          </w:p>
+        </w:tc>
+        <w:tc>
+          <w:tcPr>
+            <w:tcW w:w="2730" w:type="dxa"/>
+            <w:tcBorders>
+              <w:top w:val="single" w:sz="6" w:space="0" w:color="000000"/>
+              <w:left w:val="single" w:sz="6" w:space="0" w:color="000000"/>
+              <w:bottom w:val="single" w:sz="6" w:space="0" w:color="000000"/>
+              <w:right w:val="single" w:sz="6" w:space="0" w:color="000000"/>
+            </w:tcBorders>
+            <w:vAlign w:val="center"/>
+          </w:tcPr>
+          <w:p>
+            <w:pPr>
+              <w:rPr>
+                <w:rFonts w:ascii="굴림" w:eastAsia="굴림" w:hAnsi="굴림" w:hint="eastAsia"/>
+                <w:sz w:val="22"/>
+                <w:szCs w:val="22"/>
+              </w:rPr>
+            </w:pPr>
+            <w:r>
+              <w:rPr>
+                <w:rFonts w:ascii="굴림" w:eastAsia="굴림" w:hAnsi="굴림" w:hint="eastAsia"/>
+                <w:sz w:val="22"/>
+                <w:szCs w:val="22"/>
+              </w:rPr>
+              <w:t xml:space="preserve">김고은, </w:t>
+            </w:r>
+            <w:proofErr w:type="spellStart"/>
+            <w:r>
+              <w:rPr>
+                <w:rFonts w:ascii="굴림" w:eastAsia="굴림" w:hAnsi="굴림" w:hint="eastAsia"/>
+                <w:sz w:val="22"/>
+                <w:szCs w:val="22"/>
+              </w:rPr>
+              <w:t>이강민</w:t>
+            </w:r>
+            <w:proofErr w:type="spellEnd"/>
+            <w:r>
+              <w:rPr>
+                <w:rFonts w:ascii="굴림" w:eastAsia="굴림" w:hAnsi="굴림" w:hint="eastAsia"/>
+                <w:sz w:val="22"/>
+                <w:szCs w:val="22"/>
+              </w:rPr>
+              <w:t xml:space="preserve">, </w:t>
+            </w:r>
+            <w:proofErr w:type="spellStart"/>
+            <w:r>
+              <w:rPr>
+                <w:rFonts w:ascii="굴림" w:eastAsia="굴림" w:hAnsi="굴림" w:hint="eastAsia"/>
+                <w:sz w:val="22"/>
+                <w:szCs w:val="22"/>
+              </w:rPr>
+              <w:t>조종빈</w:t>
+            </w:r>
+            <w:proofErr w:type="spellEnd"/>
+          </w:p>
+        </w:tc>
+      </w:tr>
+      <w:tr>
+        <w:trPr>
+          <w:trHeight w:val="284"/>
+        </w:trPr>
+        <w:tc>
+          <w:tcPr>
+            <w:tcW w:w="1811" w:type="dxa"/>
+            <w:tcBorders>
+              <w:top w:val="single" w:sz="6" w:space="0" w:color="000000"/>
+              <w:left w:val="single" w:sz="6" w:space="0" w:color="000000"/>
+              <w:bottom w:val="single" w:sz="6" w:space="0" w:color="000000"/>
+              <w:right w:val="single" w:sz="6" w:space="0" w:color="000000"/>
+            </w:tcBorders>
+            <w:vAlign w:val="center"/>
+          </w:tcPr>
+          <w:p>
+            <w:pPr>
+              <w:rPr>
+                <w:rFonts w:ascii="굴림" w:eastAsia="굴림" w:hAnsi="굴림" w:hint="eastAsia"/>
+                <w:sz w:val="22"/>
+                <w:szCs w:val="22"/>
+              </w:rPr>
+            </w:pPr>
+            <w:r>
+              <w:rPr>
+                <w:rFonts w:ascii="굴림" w:eastAsia="굴림" w:hAnsi="굴림" w:hint="eastAsia"/>
+                <w:sz w:val="22"/>
+                <w:szCs w:val="22"/>
+              </w:rPr>
+              <w:t>2.3</w:t>
+            </w:r>
+          </w:p>
+        </w:tc>
+        <w:tc>
+          <w:tcPr>
+            <w:tcW w:w="2391" w:type="dxa"/>
+            <w:tcBorders>
+              <w:top w:val="single" w:sz="6" w:space="0" w:color="000000"/>
+              <w:left w:val="single" w:sz="6" w:space="0" w:color="000000"/>
+              <w:bottom w:val="single" w:sz="6" w:space="0" w:color="000000"/>
+              <w:right w:val="single" w:sz="6" w:space="0" w:color="000000"/>
+            </w:tcBorders>
+            <w:vAlign w:val="center"/>
+          </w:tcPr>
+          <w:p>
+            <w:pPr>
+              <w:rPr>
+                <w:rFonts w:ascii="굴림" w:eastAsia="굴림" w:hAnsi="굴림"/>
+                <w:sz w:val="22"/>
+                <w:szCs w:val="22"/>
+              </w:rPr>
+            </w:pPr>
+            <w:r>
+              <w:rPr>
+                <w:rFonts w:ascii="굴림" w:eastAsia="굴림" w:hAnsi="굴림"/>
+                <w:sz w:val="22"/>
+                <w:szCs w:val="22"/>
+              </w:rPr>
+              <w:t>2024.1</w:t>
+            </w:r>
+            <w:r>
+              <w:rPr>
+                <w:rFonts w:ascii="굴림" w:eastAsia="굴림" w:hAnsi="굴림" w:hint="eastAsia"/>
+                <w:sz w:val="22"/>
+                <w:szCs w:val="22"/>
+              </w:rPr>
+              <w:t>1.2</w:t>
+            </w:r>
+            <w:r>
+              <w:rPr>
+                <w:rFonts w:ascii="굴림" w:eastAsia="굴림" w:hAnsi="굴림" w:hint="eastAsia"/>
+                <w:sz w:val="22"/>
+                <w:szCs w:val="22"/>
+              </w:rPr>
+              <w:t>6</w:t>
+            </w:r>
+          </w:p>
+        </w:tc>
+        <w:tc>
+          <w:tcPr>
+            <w:tcW w:w="3870" w:type="dxa"/>
+            <w:tcBorders>
+              <w:top w:val="single" w:sz="6" w:space="0" w:color="000000"/>
+              <w:left w:val="single" w:sz="6" w:space="0" w:color="000000"/>
+              <w:bottom w:val="single" w:sz="6" w:space="0" w:color="000000"/>
+              <w:right w:val="single" w:sz="6" w:space="0" w:color="000000"/>
+            </w:tcBorders>
+            <w:vAlign w:val="center"/>
+          </w:tcPr>
+          <w:p>
+            <w:pPr>
+              <w:rPr>
+                <w:rFonts w:ascii="굴림" w:eastAsia="굴림" w:hAnsi="굴림" w:hint="eastAsia"/>
+                <w:sz w:val="22"/>
+                <w:szCs w:val="22"/>
+              </w:rPr>
+            </w:pPr>
+            <w:r>
+              <w:rPr>
+                <w:rFonts w:ascii="굴림" w:eastAsia="굴림" w:hAnsi="굴림" w:hint="eastAsia"/>
+                <w:sz w:val="22"/>
+                <w:szCs w:val="22"/>
+              </w:rPr>
+              <w:t>모집 작성 페이지 수정</w:t>
+            </w:r>
+          </w:p>
+        </w:tc>
+        <w:tc>
+          <w:tcPr>
+            <w:tcW w:w="2730" w:type="dxa"/>
+            <w:tcBorders>
+              <w:top w:val="single" w:sz="6" w:space="0" w:color="000000"/>
+              <w:left w:val="single" w:sz="6" w:space="0" w:color="000000"/>
+              <w:bottom w:val="single" w:sz="6" w:space="0" w:color="000000"/>
+              <w:right w:val="single" w:sz="6" w:space="0" w:color="000000"/>
+            </w:tcBorders>
+            <w:vAlign w:val="center"/>
+          </w:tcPr>
+          <w:p>
+            <w:pPr>
+              <w:rPr>
+                <w:rFonts w:ascii="굴림" w:eastAsia="굴림" w:hAnsi="굴림" w:hint="eastAsia"/>
+                <w:sz w:val="22"/>
+                <w:szCs w:val="22"/>
+              </w:rPr>
+            </w:pPr>
+            <w:r>
+              <w:rPr>
+                <w:rFonts w:ascii="굴림" w:eastAsia="굴림" w:hAnsi="굴림" w:hint="eastAsia"/>
+                <w:sz w:val="22"/>
+                <w:szCs w:val="22"/>
+              </w:rPr>
+              <w:t xml:space="preserve">김고은, </w:t>
+            </w:r>
+            <w:proofErr w:type="spellStart"/>
+            <w:r>
+              <w:rPr>
+                <w:rFonts w:ascii="굴림" w:eastAsia="굴림" w:hAnsi="굴림" w:hint="eastAsia"/>
+                <w:sz w:val="22"/>
+                <w:szCs w:val="22"/>
+              </w:rPr>
+              <w:t>이강민</w:t>
+            </w:r>
+            <w:proofErr w:type="spellEnd"/>
+          </w:p>
+        </w:tc>
+      </w:tr>
+      <w:tr>
+        <w:trPr>
+          <w:trHeight w:val="284"/>
+        </w:trPr>
+        <w:tc>
+          <w:tcPr>
+            <w:tcW w:w="1811" w:type="dxa"/>
+            <w:tcBorders>
+              <w:top w:val="single" w:sz="6" w:space="0" w:color="000000"/>
+              <w:left w:val="single" w:sz="6" w:space="0" w:color="000000"/>
+              <w:bottom w:val="single" w:sz="6" w:space="0" w:color="000000"/>
+              <w:right w:val="single" w:sz="6" w:space="0" w:color="000000"/>
+            </w:tcBorders>
+            <w:vAlign w:val="center"/>
+          </w:tcPr>
+          <w:p>
+            <w:pPr>
+              <w:rPr>
+                <w:rFonts w:ascii="굴림" w:eastAsia="굴림" w:hAnsi="굴림" w:hint="eastAsia"/>
+                <w:sz w:val="22"/>
+                <w:szCs w:val="22"/>
+              </w:rPr>
+            </w:pPr>
+          </w:p>
+        </w:tc>
+        <w:tc>
+          <w:tcPr>
+            <w:tcW w:w="2391" w:type="dxa"/>
+            <w:tcBorders>
+              <w:top w:val="single" w:sz="6" w:space="0" w:color="000000"/>
+              <w:left w:val="single" w:sz="6" w:space="0" w:color="000000"/>
+              <w:bottom w:val="single" w:sz="6" w:space="0" w:color="000000"/>
+              <w:right w:val="single" w:sz="6" w:space="0" w:color="000000"/>
+            </w:tcBorders>
+            <w:vAlign w:val="center"/>
+          </w:tcPr>
+          <w:p>
+            <w:pPr>
+              <w:rPr>
+                <w:rFonts w:ascii="굴림" w:eastAsia="굴림" w:hAnsi="굴림" w:hint="eastAsia"/>
+                <w:sz w:val="22"/>
+                <w:szCs w:val="22"/>
+              </w:rPr>
+            </w:pPr>
+            <w:r>
+              <w:rPr>
+                <w:rFonts w:ascii="굴림" w:eastAsia="굴림" w:hAnsi="굴림" w:hint="eastAsia"/>
+                <w:sz w:val="22"/>
+                <w:szCs w:val="22"/>
+              </w:rPr>
+              <w:t>2024.12.8</w:t>
+            </w:r>
+          </w:p>
+        </w:tc>
+        <w:tc>
+          <w:tcPr>
+            <w:tcW w:w="3870" w:type="dxa"/>
+            <w:tcBorders>
+              <w:top w:val="single" w:sz="6" w:space="0" w:color="000000"/>
+              <w:left w:val="single" w:sz="6" w:space="0" w:color="000000"/>
+              <w:bottom w:val="single" w:sz="6" w:space="0" w:color="000000"/>
+              <w:right w:val="single" w:sz="6" w:space="0" w:color="000000"/>
+            </w:tcBorders>
+            <w:vAlign w:val="center"/>
+          </w:tcPr>
+          <w:p>
+            <w:pPr>
+              <w:rPr>
+                <w:rFonts w:ascii="굴림" w:eastAsia="굴림" w:hAnsi="굴림" w:hint="eastAsia"/>
+                <w:sz w:val="22"/>
+                <w:szCs w:val="22"/>
+              </w:rPr>
+            </w:pPr>
+            <w:r>
+              <w:rPr>
+                <w:rFonts w:ascii="굴림" w:eastAsia="굴림" w:hAnsi="굴림"/>
+                <w:sz w:val="22"/>
+                <w:szCs w:val="22"/>
+              </w:rPr>
+              <w:t xml:space="preserve">UI </w:t>
+            </w:r>
+            <w:r>
+              <w:rPr>
+                <w:rFonts w:ascii="굴림" w:eastAsia="굴림" w:hAnsi="굴림" w:hint="eastAsia"/>
+                <w:sz w:val="22"/>
+                <w:szCs w:val="22"/>
+              </w:rPr>
+              <w:t>변경 내용 문서화</w:t>
+            </w:r>
           </w:p>
         </w:tc>
         <w:tc>
@@ -1290,362 +1962,14 @@
                 <w:szCs w:val="22"/>
               </w:rPr>
             </w:pPr>
-          </w:p>
-        </w:tc>
-      </w:tr>
-      <w:tr>
-        <w:trPr>
-          <w:trHeight w:val="284"/>
-        </w:trPr>
-        <w:tc>
-          <w:tcPr>
-            <w:tcW w:w="1811" w:type="dxa"/>
-            <w:tcBorders>
-              <w:top w:val="single" w:sz="6" w:space="0" w:color="000000"/>
-              <w:left w:val="single" w:sz="6" w:space="0" w:color="000000"/>
-              <w:bottom w:val="single" w:sz="6" w:space="0" w:color="000000"/>
-              <w:right w:val="single" w:sz="6" w:space="0" w:color="000000"/>
-            </w:tcBorders>
-            <w:vAlign w:val="center"/>
-          </w:tcPr>
-          <w:p>
-            <w:pPr>
+            <w:r>
               <w:rPr>
-                <w:rFonts w:ascii="굴림" w:eastAsia="굴림" w:hAnsi="굴림"/>
+                <w:rFonts w:ascii="굴림" w:eastAsia="굴림" w:hAnsi="굴림" w:hint="eastAsia"/>
                 <w:sz w:val="22"/>
                 <w:szCs w:val="22"/>
               </w:rPr>
-            </w:pPr>
-          </w:p>
-        </w:tc>
-        <w:tc>
-          <w:tcPr>
-            <w:tcW w:w="2391" w:type="dxa"/>
-            <w:tcBorders>
-              <w:top w:val="single" w:sz="6" w:space="0" w:color="000000"/>
-              <w:left w:val="single" w:sz="6" w:space="0" w:color="000000"/>
-              <w:bottom w:val="single" w:sz="6" w:space="0" w:color="000000"/>
-              <w:right w:val="single" w:sz="6" w:space="0" w:color="000000"/>
-            </w:tcBorders>
-            <w:vAlign w:val="center"/>
-          </w:tcPr>
-          <w:p>
-            <w:pPr>
-              <w:rPr>
-                <w:rFonts w:ascii="굴림" w:eastAsia="굴림" w:hAnsi="굴림"/>
-                <w:sz w:val="22"/>
-                <w:szCs w:val="22"/>
-              </w:rPr>
-            </w:pPr>
-          </w:p>
-        </w:tc>
-        <w:tc>
-          <w:tcPr>
-            <w:tcW w:w="3870" w:type="dxa"/>
-            <w:tcBorders>
-              <w:top w:val="single" w:sz="6" w:space="0" w:color="000000"/>
-              <w:left w:val="single" w:sz="6" w:space="0" w:color="000000"/>
-              <w:bottom w:val="single" w:sz="6" w:space="0" w:color="000000"/>
-              <w:right w:val="single" w:sz="6" w:space="0" w:color="000000"/>
-            </w:tcBorders>
-            <w:vAlign w:val="center"/>
-          </w:tcPr>
-          <w:p>
-            <w:pPr>
-              <w:rPr>
-                <w:rFonts w:ascii="굴림" w:eastAsia="굴림" w:hAnsi="굴림"/>
-                <w:sz w:val="22"/>
-                <w:szCs w:val="22"/>
-              </w:rPr>
-            </w:pPr>
-          </w:p>
-        </w:tc>
-        <w:tc>
-          <w:tcPr>
-            <w:tcW w:w="2730" w:type="dxa"/>
-            <w:tcBorders>
-              <w:top w:val="single" w:sz="6" w:space="0" w:color="000000"/>
-              <w:left w:val="single" w:sz="6" w:space="0" w:color="000000"/>
-              <w:bottom w:val="single" w:sz="6" w:space="0" w:color="000000"/>
-              <w:right w:val="single" w:sz="6" w:space="0" w:color="000000"/>
-            </w:tcBorders>
-            <w:vAlign w:val="center"/>
-          </w:tcPr>
-          <w:p>
-            <w:pPr>
-              <w:rPr>
-                <w:rFonts w:ascii="굴림" w:eastAsia="굴림" w:hAnsi="굴림"/>
-                <w:sz w:val="22"/>
-                <w:szCs w:val="22"/>
-              </w:rPr>
-            </w:pPr>
-          </w:p>
-        </w:tc>
-      </w:tr>
-      <w:tr>
-        <w:trPr>
-          <w:trHeight w:val="284"/>
-        </w:trPr>
-        <w:tc>
-          <w:tcPr>
-            <w:tcW w:w="1811" w:type="dxa"/>
-            <w:tcBorders>
-              <w:top w:val="single" w:sz="6" w:space="0" w:color="000000"/>
-              <w:left w:val="single" w:sz="6" w:space="0" w:color="000000"/>
-              <w:bottom w:val="single" w:sz="6" w:space="0" w:color="000000"/>
-              <w:right w:val="single" w:sz="6" w:space="0" w:color="000000"/>
-            </w:tcBorders>
-            <w:vAlign w:val="center"/>
-          </w:tcPr>
-          <w:p>
-            <w:pPr>
-              <w:rPr>
-                <w:rFonts w:ascii="굴림" w:eastAsia="굴림" w:hAnsi="굴림"/>
-                <w:sz w:val="22"/>
-                <w:szCs w:val="22"/>
-              </w:rPr>
-            </w:pPr>
-          </w:p>
-        </w:tc>
-        <w:tc>
-          <w:tcPr>
-            <w:tcW w:w="2391" w:type="dxa"/>
-            <w:tcBorders>
-              <w:top w:val="single" w:sz="6" w:space="0" w:color="000000"/>
-              <w:left w:val="single" w:sz="6" w:space="0" w:color="000000"/>
-              <w:bottom w:val="single" w:sz="6" w:space="0" w:color="000000"/>
-              <w:right w:val="single" w:sz="6" w:space="0" w:color="000000"/>
-            </w:tcBorders>
-            <w:vAlign w:val="center"/>
-          </w:tcPr>
-          <w:p>
-            <w:pPr>
-              <w:rPr>
-                <w:rFonts w:ascii="굴림" w:eastAsia="굴림" w:hAnsi="굴림"/>
-                <w:sz w:val="22"/>
-                <w:szCs w:val="22"/>
-              </w:rPr>
-            </w:pPr>
-          </w:p>
-        </w:tc>
-        <w:tc>
-          <w:tcPr>
-            <w:tcW w:w="3870" w:type="dxa"/>
-            <w:tcBorders>
-              <w:top w:val="single" w:sz="6" w:space="0" w:color="000000"/>
-              <w:left w:val="single" w:sz="6" w:space="0" w:color="000000"/>
-              <w:bottom w:val="single" w:sz="6" w:space="0" w:color="000000"/>
-              <w:right w:val="single" w:sz="6" w:space="0" w:color="000000"/>
-            </w:tcBorders>
-            <w:vAlign w:val="center"/>
-          </w:tcPr>
-          <w:p>
-            <w:pPr>
-              <w:rPr>
-                <w:rFonts w:ascii="굴림" w:eastAsia="굴림" w:hAnsi="굴림"/>
-                <w:sz w:val="22"/>
-                <w:szCs w:val="22"/>
-              </w:rPr>
-            </w:pPr>
-          </w:p>
-        </w:tc>
-        <w:tc>
-          <w:tcPr>
-            <w:tcW w:w="2730" w:type="dxa"/>
-            <w:tcBorders>
-              <w:top w:val="single" w:sz="6" w:space="0" w:color="000000"/>
-              <w:left w:val="single" w:sz="6" w:space="0" w:color="000000"/>
-              <w:bottom w:val="single" w:sz="6" w:space="0" w:color="000000"/>
-              <w:right w:val="single" w:sz="6" w:space="0" w:color="000000"/>
-            </w:tcBorders>
-            <w:vAlign w:val="center"/>
-          </w:tcPr>
-          <w:p>
-            <w:pPr>
-              <w:rPr>
-                <w:rFonts w:ascii="굴림" w:eastAsia="굴림" w:hAnsi="굴림"/>
-                <w:sz w:val="22"/>
-                <w:szCs w:val="22"/>
-              </w:rPr>
-            </w:pPr>
-          </w:p>
-        </w:tc>
-      </w:tr>
-      <w:tr>
-        <w:trPr>
-          <w:trHeight w:val="284"/>
-        </w:trPr>
-        <w:tc>
-          <w:tcPr>
-            <w:tcW w:w="1811" w:type="dxa"/>
-            <w:tcBorders>
-              <w:top w:val="single" w:sz="6" w:space="0" w:color="000000"/>
-              <w:left w:val="single" w:sz="6" w:space="0" w:color="000000"/>
-              <w:bottom w:val="single" w:sz="6" w:space="0" w:color="000000"/>
-              <w:right w:val="single" w:sz="6" w:space="0" w:color="000000"/>
-            </w:tcBorders>
-            <w:vAlign w:val="center"/>
-          </w:tcPr>
-          <w:p>
-            <w:pPr>
-              <w:rPr>
-                <w:rFonts w:ascii="굴림" w:eastAsia="굴림" w:hAnsi="굴림"/>
-                <w:sz w:val="22"/>
-                <w:szCs w:val="22"/>
-              </w:rPr>
-            </w:pPr>
-          </w:p>
-        </w:tc>
-        <w:tc>
-          <w:tcPr>
-            <w:tcW w:w="2391" w:type="dxa"/>
-            <w:tcBorders>
-              <w:top w:val="single" w:sz="6" w:space="0" w:color="000000"/>
-              <w:left w:val="single" w:sz="6" w:space="0" w:color="000000"/>
-              <w:bottom w:val="single" w:sz="6" w:space="0" w:color="000000"/>
-              <w:right w:val="single" w:sz="6" w:space="0" w:color="000000"/>
-            </w:tcBorders>
-            <w:vAlign w:val="center"/>
-          </w:tcPr>
-          <w:p>
-            <w:pPr>
-              <w:rPr>
-                <w:rFonts w:ascii="굴림" w:eastAsia="굴림" w:hAnsi="굴림"/>
-                <w:sz w:val="22"/>
-                <w:szCs w:val="22"/>
-              </w:rPr>
-            </w:pPr>
-          </w:p>
-        </w:tc>
-        <w:tc>
-          <w:tcPr>
-            <w:tcW w:w="3870" w:type="dxa"/>
-            <w:tcBorders>
-              <w:top w:val="single" w:sz="6" w:space="0" w:color="000000"/>
-              <w:left w:val="single" w:sz="6" w:space="0" w:color="000000"/>
-              <w:bottom w:val="single" w:sz="6" w:space="0" w:color="000000"/>
-              <w:right w:val="single" w:sz="6" w:space="0" w:color="000000"/>
-            </w:tcBorders>
-            <w:vAlign w:val="center"/>
-          </w:tcPr>
-          <w:p>
-            <w:pPr>
-              <w:rPr>
-                <w:rFonts w:ascii="굴림" w:eastAsia="굴림" w:hAnsi="굴림"/>
-                <w:sz w:val="22"/>
-                <w:szCs w:val="22"/>
-              </w:rPr>
-            </w:pPr>
-          </w:p>
-        </w:tc>
-        <w:tc>
-          <w:tcPr>
-            <w:tcW w:w="2730" w:type="dxa"/>
-            <w:tcBorders>
-              <w:top w:val="single" w:sz="6" w:space="0" w:color="000000"/>
-              <w:left w:val="single" w:sz="6" w:space="0" w:color="000000"/>
-              <w:bottom w:val="single" w:sz="6" w:space="0" w:color="000000"/>
-              <w:right w:val="single" w:sz="6" w:space="0" w:color="000000"/>
-            </w:tcBorders>
-            <w:vAlign w:val="center"/>
-          </w:tcPr>
-          <w:p>
-            <w:pPr>
-              <w:rPr>
-                <w:rFonts w:ascii="굴림" w:eastAsia="굴림" w:hAnsi="굴림"/>
-                <w:sz w:val="22"/>
-                <w:szCs w:val="22"/>
-              </w:rPr>
-            </w:pPr>
-          </w:p>
-        </w:tc>
-      </w:tr>
-      <w:tr>
-        <w:trPr>
-          <w:trHeight w:val="284"/>
-        </w:trPr>
-        <w:tc>
-          <w:tcPr>
-            <w:tcW w:w="1811" w:type="dxa"/>
-            <w:tcBorders>
-              <w:top w:val="single" w:sz="6" w:space="0" w:color="000000"/>
-              <w:left w:val="single" w:sz="6" w:space="0" w:color="000000"/>
-              <w:bottom w:val="single" w:sz="6" w:space="0" w:color="000000"/>
-              <w:right w:val="single" w:sz="6" w:space="0" w:color="000000"/>
-            </w:tcBorders>
-            <w:vAlign w:val="center"/>
-          </w:tcPr>
-          <w:p>
-            <w:pPr>
-              <w:rPr>
-                <w:rFonts w:ascii="굴림" w:eastAsia="굴림" w:hAnsi="굴림"/>
-                <w:sz w:val="22"/>
-                <w:szCs w:val="22"/>
-              </w:rPr>
-            </w:pPr>
-          </w:p>
-        </w:tc>
-        <w:tc>
-          <w:tcPr>
-            <w:tcW w:w="2391" w:type="dxa"/>
-            <w:tcBorders>
-              <w:top w:val="single" w:sz="6" w:space="0" w:color="000000"/>
-              <w:left w:val="single" w:sz="6" w:space="0" w:color="000000"/>
-              <w:bottom w:val="single" w:sz="6" w:space="0" w:color="000000"/>
-              <w:right w:val="single" w:sz="6" w:space="0" w:color="000000"/>
-            </w:tcBorders>
-            <w:vAlign w:val="center"/>
-          </w:tcPr>
-          <w:p>
-            <w:pPr>
-              <w:rPr>
-                <w:rFonts w:ascii="굴림" w:eastAsia="굴림" w:hAnsi="굴림"/>
-                <w:sz w:val="22"/>
-                <w:szCs w:val="22"/>
-              </w:rPr>
-            </w:pPr>
-          </w:p>
-        </w:tc>
-        <w:tc>
-          <w:tcPr>
-            <w:tcW w:w="3870" w:type="dxa"/>
-            <w:tcBorders>
-              <w:top w:val="single" w:sz="6" w:space="0" w:color="000000"/>
-              <w:left w:val="single" w:sz="6" w:space="0" w:color="000000"/>
-              <w:bottom w:val="single" w:sz="6" w:space="0" w:color="000000"/>
-              <w:right w:val="single" w:sz="6" w:space="0" w:color="000000"/>
-            </w:tcBorders>
-            <w:vAlign w:val="center"/>
-          </w:tcPr>
-          <w:p>
-            <w:pPr>
-              <w:rPr>
-                <w:rFonts w:ascii="굴림" w:eastAsia="굴림" w:hAnsi="굴림"/>
-                <w:sz w:val="22"/>
-                <w:szCs w:val="22"/>
-              </w:rPr>
-            </w:pPr>
-          </w:p>
-        </w:tc>
-        <w:tc>
-          <w:tcPr>
-            <w:tcW w:w="2730" w:type="dxa"/>
-            <w:tcBorders>
-              <w:top w:val="single" w:sz="6" w:space="0" w:color="000000"/>
-              <w:left w:val="single" w:sz="6" w:space="0" w:color="000000"/>
-              <w:bottom w:val="single" w:sz="6" w:space="0" w:color="000000"/>
-              <w:right w:val="single" w:sz="6" w:space="0" w:color="000000"/>
-            </w:tcBorders>
-            <w:vAlign w:val="center"/>
-          </w:tcPr>
-          <w:p>
-            <w:pPr>
-              <w:rPr>
-                <w:rFonts w:ascii="굴림" w:eastAsia="굴림" w:hAnsi="굴림"/>
-                <w:sz w:val="22"/>
-                <w:szCs w:val="22"/>
-              </w:rPr>
-            </w:pPr>
+              <w:t>박상윤</w:t>
+            </w:r>
           </w:p>
         </w:tc>
       </w:tr>
@@ -2856,14 +3180,11 @@
         <w:jc w:val="center"/>
       </w:pPr>
       <w:r>
-        <w:rPr>
-          <w:noProof/>
-        </w:rPr>
         <w:drawing>
-          <wp:inline distT="0" distB="0" distL="0" distR="0" wp14:anchorId="213CCE8E" wp14:editId="418757F7">
-            <wp:extent cx="5419725" cy="5843266"/>
-            <wp:effectExtent l="0" t="0" r="0" b="5715"/>
-            <wp:docPr id="74302577" name="그림 3" descr="텍스트, 스크린샷, 폰트, 소프트웨어이(가) 표시된 사진&#10;&#10;자동 생성된 설명"/>
+          <wp:inline distT="0" distB="0" distL="0" distR="0" wp14:anchorId="70917EB3" wp14:editId="29A7C743">
+            <wp:extent cx="5452947" cy="5879085"/>
+            <wp:effectExtent l="0" t="0" r="0" b="1270"/>
+            <wp:docPr id="651312859" name="그림 1" descr="텍스트, 스크린샷, 소프트웨어, 운영 체제이(가) 표시된 사진&#10;&#10;자동 생성된 설명"/>
             <wp:cNvGraphicFramePr>
               <a:graphicFrameLocks xmlns:a="http://schemas.openxmlformats.org/drawingml/2006/main" noChangeAspect="1"/>
             </wp:cNvGraphicFramePr>
@@ -2871,36 +3192,23 @@
               <a:graphicData uri="http://schemas.openxmlformats.org/drawingml/2006/picture">
                 <pic:pic xmlns:pic="http://schemas.openxmlformats.org/drawingml/2006/picture">
                   <pic:nvPicPr>
-                    <pic:cNvPr id="74302577" name="그림 3" descr="텍스트, 스크린샷, 폰트, 소프트웨어이(가) 표시된 사진&#10;&#10;자동 생성된 설명"/>
-                    <pic:cNvPicPr>
-                      <a:picLocks noChangeAspect="1" noChangeArrowheads="1"/>
-                    </pic:cNvPicPr>
+                    <pic:cNvPr id="651312859" name="그림 1" descr="텍스트, 스크린샷, 소프트웨어, 운영 체제이(가) 표시된 사진&#10;&#10;자동 생성된 설명"/>
+                    <pic:cNvPicPr/>
                   </pic:nvPicPr>
                   <pic:blipFill>
-                    <a:blip r:embed="rId10">
-                      <a:extLst>
-                        <a:ext uri="{28A0092B-C50C-407E-A947-70E740481C1C}">
-                          <a14:useLocalDpi xmlns:a14="http://schemas.microsoft.com/office/drawing/2010/main" val="0"/>
-                        </a:ext>
-                      </a:extLst>
-                    </a:blip>
-                    <a:srcRect/>
+                    <a:blip r:embed="rId10"/>
                     <a:stretch>
                       <a:fillRect/>
                     </a:stretch>
                   </pic:blipFill>
-                  <pic:spPr bwMode="auto">
+                  <pic:spPr>
                     <a:xfrm>
                       <a:off x="0" y="0"/>
-                      <a:ext cx="5423555" cy="5847395"/>
+                      <a:ext cx="5466026" cy="5893187"/>
                     </a:xfrm>
                     <a:prstGeom prst="rect">
                       <a:avLst/>
                     </a:prstGeom>
-                    <a:noFill/>
-                    <a:ln>
-                      <a:noFill/>
-                    </a:ln>
                   </pic:spPr>
                 </pic:pic>
               </a:graphicData>
@@ -2977,7 +3285,27 @@
         <w:rPr>
           <w:rFonts w:asciiTheme="minorEastAsia" w:eastAsiaTheme="minorEastAsia" w:hAnsiTheme="minorEastAsia" w:hint="eastAsia"/>
         </w:rPr>
-        <w:t>부서명 및 간략한 설명</w:t>
+        <w:t xml:space="preserve">부서명 및 </w:t>
+      </w:r>
+      <w:r>
+        <w:rPr>
+          <w:rFonts w:asciiTheme="minorEastAsia" w:eastAsiaTheme="minorEastAsia" w:hAnsiTheme="minorEastAsia" w:hint="eastAsia"/>
+        </w:rPr>
+        <w:t>모집 분야(</w:t>
+      </w:r>
+      <w:proofErr w:type="spellStart"/>
+      <w:r>
+        <w:rPr>
+          <w:rFonts w:asciiTheme="minorEastAsia" w:eastAsiaTheme="minorEastAsia" w:hAnsiTheme="minorEastAsia" w:hint="eastAsia"/>
+        </w:rPr>
+        <w:t>직체</w:t>
+      </w:r>
+      <w:proofErr w:type="spellEnd"/>
+      <w:r>
+        <w:rPr>
+          <w:rFonts w:asciiTheme="minorEastAsia" w:eastAsiaTheme="minorEastAsia" w:hAnsiTheme="minorEastAsia" w:hint="eastAsia"/>
+        </w:rPr>
+        <w:t xml:space="preserve"> / 근로), 모집 마감 일자</w:t>
       </w:r>
     </w:p>
     <w:p>
@@ -3027,6 +3355,21 @@
     </w:p>
     <w:p>
       <w:pPr>
+        <w:pStyle w:val="a5"/>
+        <w:numPr>
+          <w:ilvl w:val="1"/>
+          <w:numId w:val="91"/>
+        </w:numPr>
+      </w:pPr>
+      <w:r>
+        <w:rPr>
+          <w:rFonts w:asciiTheme="minorEastAsia" w:eastAsiaTheme="minorEastAsia" w:hAnsiTheme="minorEastAsia" w:hint="eastAsia"/>
+        </w:rPr>
+        <w:t>찜 버튼</w:t>
+      </w:r>
+    </w:p>
+    <w:p>
+      <w:pPr>
         <w:pStyle w:val="20"/>
         <w:numPr>
           <w:ilvl w:val="1"/>
@@ -3059,16 +3402,16 @@
       <w:pPr>
         <w:pStyle w:val="aa"/>
         <w:ind w:left="2127"/>
-      </w:pPr>
-      <w:r>
-        <w:rPr>
-          <w:noProof/>
-        </w:rPr>
+        <w:rPr>
+          <w:rFonts w:hint="eastAsia"/>
+        </w:rPr>
+      </w:pPr>
+      <w:r>
         <w:drawing>
-          <wp:inline distT="0" distB="0" distL="0" distR="0" wp14:anchorId="5744D195" wp14:editId="04AA017F">
-            <wp:extent cx="4301537" cy="8743950"/>
-            <wp:effectExtent l="0" t="0" r="3810" b="0"/>
-            <wp:docPr id="1310070872" name="그림 4" descr="텍스트, 스크린샷, 폰트, 번호이(가) 표시된 사진&#10;&#10;자동 생성된 설명"/>
+          <wp:inline distT="0" distB="0" distL="0" distR="0" wp14:anchorId="4DDB75CA" wp14:editId="60029C14">
+            <wp:extent cx="3534936" cy="7185641"/>
+            <wp:effectExtent l="0" t="0" r="0" b="3175"/>
+            <wp:docPr id="1215268942" name="그림 1" descr="텍스트, 스크린샷, 번호, 폰트이(가) 표시된 사진&#10;&#10;자동 생성된 설명"/>
             <wp:cNvGraphicFramePr>
               <a:graphicFrameLocks xmlns:a="http://schemas.openxmlformats.org/drawingml/2006/main" noChangeAspect="1"/>
             </wp:cNvGraphicFramePr>
@@ -3076,36 +3419,23 @@
               <a:graphicData uri="http://schemas.openxmlformats.org/drawingml/2006/picture">
                 <pic:pic xmlns:pic="http://schemas.openxmlformats.org/drawingml/2006/picture">
                   <pic:nvPicPr>
-                    <pic:cNvPr id="1310070872" name="그림 4" descr="텍스트, 스크린샷, 폰트, 번호이(가) 표시된 사진&#10;&#10;자동 생성된 설명"/>
-                    <pic:cNvPicPr>
-                      <a:picLocks noChangeAspect="1" noChangeArrowheads="1"/>
-                    </pic:cNvPicPr>
+                    <pic:cNvPr id="1215268942" name="그림 1" descr="텍스트, 스크린샷, 번호, 폰트이(가) 표시된 사진&#10;&#10;자동 생성된 설명"/>
+                    <pic:cNvPicPr/>
                   </pic:nvPicPr>
                   <pic:blipFill>
-                    <a:blip r:embed="rId11" cstate="print">
-                      <a:extLst>
-                        <a:ext uri="{28A0092B-C50C-407E-A947-70E740481C1C}">
-                          <a14:useLocalDpi xmlns:a14="http://schemas.microsoft.com/office/drawing/2010/main" val="0"/>
-                        </a:ext>
-                      </a:extLst>
-                    </a:blip>
-                    <a:srcRect/>
+                    <a:blip r:embed="rId11"/>
                     <a:stretch>
                       <a:fillRect/>
                     </a:stretch>
                   </pic:blipFill>
-                  <pic:spPr bwMode="auto">
+                  <pic:spPr>
                     <a:xfrm>
                       <a:off x="0" y="0"/>
-                      <a:ext cx="4304618" cy="8750213"/>
+                      <a:ext cx="3577455" cy="7272072"/>
                     </a:xfrm>
                     <a:prstGeom prst="rect">
                       <a:avLst/>
                     </a:prstGeom>
-                    <a:noFill/>
-                    <a:ln>
-                      <a:noFill/>
-                    </a:ln>
                   </pic:spPr>
                 </pic:pic>
               </a:graphicData>
@@ -3114,7 +3444,6 @@
         </w:drawing>
       </w:r>
     </w:p>
-    <w:p/>
     <w:p>
       <w:pPr>
         <w:pStyle w:val="a5"/>
@@ -3184,7 +3513,19 @@
         <w:rPr>
           <w:rFonts w:asciiTheme="minorEastAsia" w:eastAsiaTheme="minorEastAsia" w:hAnsiTheme="minorEastAsia" w:hint="eastAsia"/>
         </w:rPr>
-        <w:t>모집 상태, 직무 형태 표시</w:t>
+        <w:t>모집 상태, 직무 형태</w:t>
+      </w:r>
+      <w:r>
+        <w:rPr>
+          <w:rFonts w:asciiTheme="minorEastAsia" w:eastAsiaTheme="minorEastAsia" w:hAnsiTheme="minorEastAsia" w:hint="eastAsia"/>
+        </w:rPr>
+        <w:t>, 평점</w:t>
+      </w:r>
+      <w:r>
+        <w:rPr>
+          <w:rFonts w:asciiTheme="minorEastAsia" w:eastAsiaTheme="minorEastAsia" w:hAnsiTheme="minorEastAsia" w:hint="eastAsia"/>
+        </w:rPr>
+        <w:t xml:space="preserve"> 표시</w:t>
       </w:r>
     </w:p>
     <w:p>
@@ -3241,6 +3582,7 @@
           <w:sz w:val="28"/>
           <w:szCs w:val="28"/>
         </w:rPr>
+        <w:lastRenderedPageBreak/>
         <w:t xml:space="preserve"> Write Feedback Screen</w:t>
       </w:r>
     </w:p>
@@ -3382,7 +3724,7 @@
         <w:rPr>
           <w:rFonts w:asciiTheme="minorEastAsia" w:eastAsiaTheme="minorEastAsia" w:hAnsiTheme="minorEastAsia" w:hint="eastAsia"/>
         </w:rPr>
-        <w:t>후기 작성 텍스트 입력 필드</w:t>
+        <w:t>근무 강도, 사무실 분위기 선택</w:t>
       </w:r>
     </w:p>
     <w:p>
@@ -3400,8 +3742,40 @@
         <w:rPr>
           <w:rFonts w:asciiTheme="minorEastAsia" w:eastAsiaTheme="minorEastAsia" w:hAnsiTheme="minorEastAsia" w:hint="eastAsia"/>
         </w:rPr>
+        <w:t>후기 작성 텍스트 입력 필드</w:t>
+      </w:r>
+    </w:p>
+    <w:p>
+      <w:pPr>
+        <w:pStyle w:val="a5"/>
+        <w:numPr>
+          <w:ilvl w:val="1"/>
+          <w:numId w:val="91"/>
+        </w:numPr>
+        <w:rPr>
+          <w:rFonts w:asciiTheme="minorEastAsia" w:eastAsiaTheme="minorEastAsia" w:hAnsiTheme="minorEastAsia"/>
+        </w:rPr>
+      </w:pPr>
+      <w:r>
+        <w:rPr>
+          <w:rFonts w:asciiTheme="minorEastAsia" w:eastAsiaTheme="minorEastAsia" w:hAnsiTheme="minorEastAsia" w:hint="eastAsia"/>
+        </w:rPr>
         <w:t>제출 버튼</w:t>
       </w:r>
+    </w:p>
+    <w:p>
+      <w:pPr>
+        <w:rPr>
+          <w:rFonts w:asciiTheme="minorEastAsia" w:eastAsiaTheme="minorEastAsia" w:hAnsiTheme="minorEastAsia"/>
+        </w:rPr>
+      </w:pPr>
+    </w:p>
+    <w:p>
+      <w:pPr>
+        <w:rPr>
+          <w:rFonts w:asciiTheme="minorEastAsia" w:eastAsiaTheme="minorEastAsia" w:hAnsiTheme="minorEastAsia" w:hint="eastAsia"/>
+        </w:rPr>
+      </w:pPr>
     </w:p>
     <w:p>
       <w:pPr>
@@ -3438,14 +3812,11 @@
         <w:jc w:val="center"/>
       </w:pPr>
       <w:r>
-        <w:rPr>
-          <w:noProof/>
-        </w:rPr>
         <w:drawing>
-          <wp:inline distT="0" distB="0" distL="0" distR="0" wp14:anchorId="1D25EFA4" wp14:editId="1E4A3748">
-            <wp:extent cx="3148646" cy="3505200"/>
-            <wp:effectExtent l="0" t="0" r="0" b="0"/>
-            <wp:docPr id="1307047629" name="그림 8" descr="텍스트, 스크린샷, 번호, 폰트이(가) 표시된 사진&#10;&#10;자동 생성된 설명"/>
+          <wp:inline distT="0" distB="0" distL="0" distR="0" wp14:anchorId="3992B238" wp14:editId="42B695E8">
+            <wp:extent cx="1338146" cy="1650204"/>
+            <wp:effectExtent l="0" t="0" r="0" b="1270"/>
+            <wp:docPr id="2109659454" name="그림 1" descr="텍스트, 스크린샷, 운영 체제, 디자인이(가) 표시된 사진&#10;&#10;자동 생성된 설명"/>
             <wp:cNvGraphicFramePr>
               <a:graphicFrameLocks xmlns:a="http://schemas.openxmlformats.org/drawingml/2006/main" noChangeAspect="1"/>
             </wp:cNvGraphicFramePr>
@@ -3453,36 +3824,23 @@
               <a:graphicData uri="http://schemas.openxmlformats.org/drawingml/2006/picture">
                 <pic:pic xmlns:pic="http://schemas.openxmlformats.org/drawingml/2006/picture">
                   <pic:nvPicPr>
-                    <pic:cNvPr id="1307047629" name="그림 8" descr="텍스트, 스크린샷, 번호, 폰트이(가) 표시된 사진&#10;&#10;자동 생성된 설명"/>
-                    <pic:cNvPicPr>
-                      <a:picLocks noChangeAspect="1" noChangeArrowheads="1"/>
-                    </pic:cNvPicPr>
+                    <pic:cNvPr id="2109659454" name="그림 1" descr="텍스트, 스크린샷, 운영 체제, 디자인이(가) 표시된 사진&#10;&#10;자동 생성된 설명"/>
+                    <pic:cNvPicPr/>
                   </pic:nvPicPr>
                   <pic:blipFill>
-                    <a:blip r:embed="rId13" cstate="print">
-                      <a:extLst>
-                        <a:ext uri="{28A0092B-C50C-407E-A947-70E740481C1C}">
-                          <a14:useLocalDpi xmlns:a14="http://schemas.microsoft.com/office/drawing/2010/main" val="0"/>
-                        </a:ext>
-                      </a:extLst>
-                    </a:blip>
-                    <a:srcRect/>
+                    <a:blip r:embed="rId13"/>
                     <a:stretch>
                       <a:fillRect/>
                     </a:stretch>
                   </pic:blipFill>
-                  <pic:spPr bwMode="auto">
+                  <pic:spPr>
                     <a:xfrm>
                       <a:off x="0" y="0"/>
-                      <a:ext cx="3158786" cy="3516488"/>
+                      <a:ext cx="1364253" cy="1682399"/>
                     </a:xfrm>
                     <a:prstGeom prst="rect">
                       <a:avLst/>
                     </a:prstGeom>
-                    <a:noFill/>
-                    <a:ln>
-                      <a:noFill/>
-                    </a:ln>
                   </pic:spPr>
                 </pic:pic>
               </a:graphicData>
@@ -3490,14 +3848,105 @@
           </wp:inline>
         </w:drawing>
       </w:r>
+    </w:p>
+    <w:p>
+      <w:pPr>
+        <w:pStyle w:val="a5"/>
+        <w:ind w:left="142"/>
+        <w:jc w:val="center"/>
+      </w:pPr>
+      <w:r>
+        <w:drawing>
+          <wp:inline distT="0" distB="0" distL="0" distR="0" wp14:anchorId="19F84284" wp14:editId="572F3126">
+            <wp:extent cx="2606127" cy="2899317"/>
+            <wp:effectExtent l="0" t="0" r="0" b="0"/>
+            <wp:docPr id="53748380" name="그림 1" descr="텍스트, 스크린샷, 번호, 폰트이(가) 표시된 사진&#10;&#10;자동 생성된 설명"/>
+            <wp:cNvGraphicFramePr>
+              <a:graphicFrameLocks xmlns:a="http://schemas.openxmlformats.org/drawingml/2006/main" noChangeAspect="1"/>
+            </wp:cNvGraphicFramePr>
+            <a:graphic xmlns:a="http://schemas.openxmlformats.org/drawingml/2006/main">
+              <a:graphicData uri="http://schemas.openxmlformats.org/drawingml/2006/picture">
+                <pic:pic xmlns:pic="http://schemas.openxmlformats.org/drawingml/2006/picture">
+                  <pic:nvPicPr>
+                    <pic:cNvPr id="53748380" name="그림 1" descr="텍스트, 스크린샷, 번호, 폰트이(가) 표시된 사진&#10;&#10;자동 생성된 설명"/>
+                    <pic:cNvPicPr/>
+                  </pic:nvPicPr>
+                  <pic:blipFill>
+                    <a:blip r:embed="rId14"/>
+                    <a:stretch>
+                      <a:fillRect/>
+                    </a:stretch>
+                  </pic:blipFill>
+                  <pic:spPr>
+                    <a:xfrm>
+                      <a:off x="0" y="0"/>
+                      <a:ext cx="2793959" cy="3108280"/>
+                    </a:xfrm>
+                    <a:prstGeom prst="rect">
+                      <a:avLst/>
+                    </a:prstGeom>
+                  </pic:spPr>
+                </pic:pic>
+              </a:graphicData>
+            </a:graphic>
+          </wp:inline>
+        </w:drawing>
+      </w:r>
+      <w:r>
+        <w:drawing>
+          <wp:inline distT="0" distB="0" distL="0" distR="0" wp14:anchorId="2591E2EE" wp14:editId="584E805B">
+            <wp:extent cx="2616154" cy="2910468"/>
+            <wp:effectExtent l="0" t="0" r="635" b="0"/>
+            <wp:docPr id="1360537328" name="그림 1" descr="텍스트, 스크린샷, 번호, 폰트이(가) 표시된 사진&#10;&#10;자동 생성된 설명"/>
+            <wp:cNvGraphicFramePr>
+              <a:graphicFrameLocks xmlns:a="http://schemas.openxmlformats.org/drawingml/2006/main" noChangeAspect="1"/>
+            </wp:cNvGraphicFramePr>
+            <a:graphic xmlns:a="http://schemas.openxmlformats.org/drawingml/2006/main">
+              <a:graphicData uri="http://schemas.openxmlformats.org/drawingml/2006/picture">
+                <pic:pic xmlns:pic="http://schemas.openxmlformats.org/drawingml/2006/picture">
+                  <pic:nvPicPr>
+                    <pic:cNvPr id="1360537328" name="그림 1" descr="텍스트, 스크린샷, 번호, 폰트이(가) 표시된 사진&#10;&#10;자동 생성된 설명"/>
+                    <pic:cNvPicPr/>
+                  </pic:nvPicPr>
+                  <pic:blipFill>
+                    <a:blip r:embed="rId15"/>
+                    <a:stretch>
+                      <a:fillRect/>
+                    </a:stretch>
+                  </pic:blipFill>
+                  <pic:spPr>
+                    <a:xfrm>
+                      <a:off x="0" y="0"/>
+                      <a:ext cx="2710422" cy="3015341"/>
+                    </a:xfrm>
+                    <a:prstGeom prst="rect">
+                      <a:avLst/>
+                    </a:prstGeom>
+                  </pic:spPr>
+                </pic:pic>
+              </a:graphicData>
+            </a:graphic>
+          </wp:inline>
+        </w:drawing>
+      </w:r>
+    </w:p>
+    <w:p>
+      <w:pPr>
+        <w:pStyle w:val="a5"/>
+        <w:ind w:left="142"/>
+        <w:jc w:val="center"/>
+        <w:rPr>
+          <w:rFonts w:hint="eastAsia"/>
+        </w:rPr>
+      </w:pPr>
       <w:r>
         <w:rPr>
           <w:noProof/>
         </w:rPr>
         <w:drawing>
-          <wp:inline distT="0" distB="0" distL="0" distR="0" wp14:anchorId="05AFFD63" wp14:editId="01330B6E">
-            <wp:extent cx="2990850" cy="3329537"/>
-            <wp:effectExtent l="0" t="0" r="0" b="4445"/>
+          <wp:inline distT="0" distB="0" distL="0" distR="0" wp14:anchorId="02675FD1" wp14:editId="487D5F63">
+            <wp:extent cx="2732049" cy="3041429"/>
+            <wp:effectExtent l="0" t="0" r="0" b="0"/>
             <wp:docPr id="1823454320" name="그림 9" descr="텍스트, 스크린샷, 번호, 도표이(가) 표시된 사진&#10;&#10;자동 생성된 설명"/>
             <wp:cNvGraphicFramePr>
               <a:graphicFrameLocks xmlns:a="http://schemas.openxmlformats.org/drawingml/2006/main" noChangeAspect="1"/>
@@ -3507,710 +3956,6 @@
                 <pic:pic xmlns:pic="http://schemas.openxmlformats.org/drawingml/2006/picture">
                   <pic:nvPicPr>
                     <pic:cNvPr id="1823454320" name="그림 9" descr="텍스트, 스크린샷, 번호, 도표이(가) 표시된 사진&#10;&#10;자동 생성된 설명"/>
-                    <pic:cNvPicPr>
-                      <a:picLocks noChangeAspect="1" noChangeArrowheads="1"/>
-                    </pic:cNvPicPr>
-                  </pic:nvPicPr>
-                  <pic:blipFill>
-                    <a:blip r:embed="rId14" cstate="print">
-                      <a:extLst>
-                        <a:ext uri="{28A0092B-C50C-407E-A947-70E740481C1C}">
-                          <a14:useLocalDpi xmlns:a14="http://schemas.microsoft.com/office/drawing/2010/main" val="0"/>
-                        </a:ext>
-                      </a:extLst>
-                    </a:blip>
-                    <a:srcRect/>
-                    <a:stretch>
-                      <a:fillRect/>
-                    </a:stretch>
-                  </pic:blipFill>
-                  <pic:spPr bwMode="auto">
-                    <a:xfrm>
-                      <a:off x="0" y="0"/>
-                      <a:ext cx="3003779" cy="3343930"/>
-                    </a:xfrm>
-                    <a:prstGeom prst="rect">
-                      <a:avLst/>
-                    </a:prstGeom>
-                    <a:noFill/>
-                    <a:ln>
-                      <a:noFill/>
-                    </a:ln>
-                  </pic:spPr>
-                </pic:pic>
-              </a:graphicData>
-            </a:graphic>
-          </wp:inline>
-        </w:drawing>
-      </w:r>
-    </w:p>
-    <w:p>
-      <w:pPr>
-        <w:pStyle w:val="a5"/>
-        <w:numPr>
-          <w:ilvl w:val="0"/>
-          <w:numId w:val="91"/>
-        </w:numPr>
-      </w:pPr>
-      <w:r>
-        <w:rPr>
-          <w:rFonts w:hint="eastAsia"/>
-        </w:rPr>
-        <w:t>목적</w:t>
-      </w:r>
-      <w:r>
-        <w:rPr>
-          <w:rFonts w:hint="eastAsia"/>
-        </w:rPr>
-        <w:t xml:space="preserve">: </w:t>
-      </w:r>
-      <w:r>
-        <w:rPr>
-          <w:rFonts w:hint="eastAsia"/>
-        </w:rPr>
-        <w:t>사용자가</w:t>
-      </w:r>
-      <w:r>
-        <w:rPr>
-          <w:rFonts w:hint="eastAsia"/>
-        </w:rPr>
-        <w:t xml:space="preserve"> </w:t>
-      </w:r>
-      <w:r>
-        <w:rPr>
-          <w:rFonts w:hint="eastAsia"/>
-        </w:rPr>
-        <w:t>특정</w:t>
-      </w:r>
-      <w:r>
-        <w:rPr>
-          <w:rFonts w:hint="eastAsia"/>
-        </w:rPr>
-        <w:t xml:space="preserve"> </w:t>
-      </w:r>
-      <w:r>
-        <w:rPr>
-          <w:rFonts w:hint="eastAsia"/>
-        </w:rPr>
-        <w:t>부서에</w:t>
-      </w:r>
-      <w:r>
-        <w:rPr>
-          <w:rFonts w:hint="eastAsia"/>
-        </w:rPr>
-        <w:t xml:space="preserve"> </w:t>
-      </w:r>
-      <w:r>
-        <w:rPr>
-          <w:rFonts w:hint="eastAsia"/>
-        </w:rPr>
-        <w:t>지원서를</w:t>
-      </w:r>
-      <w:r>
-        <w:rPr>
-          <w:rFonts w:hint="eastAsia"/>
-        </w:rPr>
-        <w:t xml:space="preserve"> </w:t>
-      </w:r>
-      <w:r>
-        <w:rPr>
-          <w:rFonts w:hint="eastAsia"/>
-        </w:rPr>
-        <w:t>제출할</w:t>
-      </w:r>
-      <w:r>
-        <w:rPr>
-          <w:rFonts w:hint="eastAsia"/>
-        </w:rPr>
-        <w:t xml:space="preserve"> </w:t>
-      </w:r>
-      <w:r>
-        <w:rPr>
-          <w:rFonts w:hint="eastAsia"/>
-        </w:rPr>
-        <w:t>수</w:t>
-      </w:r>
-      <w:r>
-        <w:rPr>
-          <w:rFonts w:hint="eastAsia"/>
-        </w:rPr>
-        <w:t xml:space="preserve"> </w:t>
-      </w:r>
-      <w:r>
-        <w:rPr>
-          <w:rFonts w:hint="eastAsia"/>
-        </w:rPr>
-        <w:t>있도록</w:t>
-      </w:r>
-      <w:r>
-        <w:rPr>
-          <w:rFonts w:hint="eastAsia"/>
-        </w:rPr>
-        <w:t xml:space="preserve"> </w:t>
-      </w:r>
-      <w:r>
-        <w:rPr>
-          <w:rFonts w:hint="eastAsia"/>
-        </w:rPr>
-        <w:t>함</w:t>
-      </w:r>
-    </w:p>
-    <w:p>
-      <w:pPr>
-        <w:pStyle w:val="a5"/>
-        <w:numPr>
-          <w:ilvl w:val="0"/>
-          <w:numId w:val="91"/>
-        </w:numPr>
-      </w:pPr>
-      <w:r>
-        <w:rPr>
-          <w:rFonts w:hint="eastAsia"/>
-        </w:rPr>
-        <w:t>구성요소</w:t>
-      </w:r>
-      <w:r>
-        <w:rPr>
-          <w:rFonts w:hint="eastAsia"/>
-        </w:rPr>
-        <w:t>:</w:t>
-      </w:r>
-    </w:p>
-    <w:p>
-      <w:pPr>
-        <w:pStyle w:val="a5"/>
-        <w:numPr>
-          <w:ilvl w:val="1"/>
-          <w:numId w:val="91"/>
-        </w:numPr>
-      </w:pPr>
-      <w:r>
-        <w:rPr>
-          <w:rFonts w:hint="eastAsia"/>
-        </w:rPr>
-        <w:t>입력</w:t>
-      </w:r>
-      <w:r>
-        <w:rPr>
-          <w:rFonts w:hint="eastAsia"/>
-        </w:rPr>
-        <w:t xml:space="preserve"> </w:t>
-      </w:r>
-      <w:r>
-        <w:rPr>
-          <w:rFonts w:hint="eastAsia"/>
-        </w:rPr>
-        <w:t>필드</w:t>
-      </w:r>
-      <w:r>
-        <w:rPr>
-          <w:rFonts w:hint="eastAsia"/>
-        </w:rPr>
-        <w:t xml:space="preserve">: </w:t>
-      </w:r>
-      <w:r>
-        <w:rPr>
-          <w:rFonts w:hint="eastAsia"/>
-        </w:rPr>
-        <w:t>이름</w:t>
-      </w:r>
-      <w:r>
-        <w:rPr>
-          <w:rFonts w:hint="eastAsia"/>
-        </w:rPr>
-        <w:t xml:space="preserve">, </w:t>
-      </w:r>
-      <w:r>
-        <w:rPr>
-          <w:rFonts w:hint="eastAsia"/>
-        </w:rPr>
-        <w:t>생년월일</w:t>
-      </w:r>
-      <w:r>
-        <w:rPr>
-          <w:rFonts w:hint="eastAsia"/>
-        </w:rPr>
-        <w:t xml:space="preserve">, </w:t>
-      </w:r>
-      <w:r>
-        <w:rPr>
-          <w:rFonts w:hint="eastAsia"/>
-        </w:rPr>
-        <w:t>학번</w:t>
-      </w:r>
-      <w:r>
-        <w:rPr>
-          <w:rFonts w:hint="eastAsia"/>
-        </w:rPr>
-        <w:t xml:space="preserve">, </w:t>
-      </w:r>
-      <w:r>
-        <w:rPr>
-          <w:rFonts w:hint="eastAsia"/>
-        </w:rPr>
-        <w:t>학부</w:t>
-      </w:r>
-      <w:r>
-        <w:rPr>
-          <w:rFonts w:hint="eastAsia"/>
-        </w:rPr>
-        <w:t>/</w:t>
-      </w:r>
-      <w:r>
-        <w:rPr>
-          <w:rFonts w:hint="eastAsia"/>
-        </w:rPr>
-        <w:t>과</w:t>
-      </w:r>
-      <w:r>
-        <w:rPr>
-          <w:rFonts w:hint="eastAsia"/>
-        </w:rPr>
-        <w:t xml:space="preserve">, </w:t>
-      </w:r>
-      <w:r>
-        <w:rPr>
-          <w:rFonts w:hint="eastAsia"/>
-        </w:rPr>
-        <w:t>연락처</w:t>
-      </w:r>
-      <w:r>
-        <w:rPr>
-          <w:rFonts w:hint="eastAsia"/>
-        </w:rPr>
-        <w:t xml:space="preserve">, </w:t>
-      </w:r>
-      <w:r>
-        <w:rPr>
-          <w:rFonts w:hint="eastAsia"/>
-        </w:rPr>
-        <w:t>주소</w:t>
-      </w:r>
-      <w:r>
-        <w:rPr>
-          <w:rFonts w:hint="eastAsia"/>
-        </w:rPr>
-        <w:t xml:space="preserve">, </w:t>
-      </w:r>
-      <w:r>
-        <w:rPr>
-          <w:rFonts w:hint="eastAsia"/>
-        </w:rPr>
-        <w:t>직전</w:t>
-      </w:r>
-      <w:r>
-        <w:rPr>
-          <w:rFonts w:hint="eastAsia"/>
-        </w:rPr>
-        <w:t xml:space="preserve"> </w:t>
-      </w:r>
-      <w:r>
-        <w:rPr>
-          <w:rFonts w:hint="eastAsia"/>
-        </w:rPr>
-        <w:t>근로지</w:t>
-      </w:r>
-      <w:r>
-        <w:rPr>
-          <w:rFonts w:hint="eastAsia"/>
-        </w:rPr>
-        <w:t xml:space="preserve">, </w:t>
-      </w:r>
-      <w:r>
-        <w:rPr>
-          <w:rFonts w:hint="eastAsia"/>
-        </w:rPr>
-        <w:t>총</w:t>
-      </w:r>
-      <w:r>
-        <w:rPr>
-          <w:rFonts w:hint="eastAsia"/>
-        </w:rPr>
-        <w:t xml:space="preserve"> </w:t>
-      </w:r>
-      <w:r>
-        <w:rPr>
-          <w:rFonts w:hint="eastAsia"/>
-        </w:rPr>
-        <w:t>근로</w:t>
-      </w:r>
-      <w:r>
-        <w:rPr>
-          <w:rFonts w:hint="eastAsia"/>
-        </w:rPr>
-        <w:t xml:space="preserve"> </w:t>
-      </w:r>
-      <w:r>
-        <w:rPr>
-          <w:rFonts w:hint="eastAsia"/>
-        </w:rPr>
-        <w:t>학기</w:t>
-      </w:r>
-      <w:r>
-        <w:rPr>
-          <w:rFonts w:hint="eastAsia"/>
-        </w:rPr>
-        <w:t xml:space="preserve">, </w:t>
-      </w:r>
-      <w:proofErr w:type="spellStart"/>
-      <w:r>
-        <w:rPr>
-          <w:rFonts w:hint="eastAsia"/>
-        </w:rPr>
-        <w:t>타장학</w:t>
-      </w:r>
-      <w:proofErr w:type="spellEnd"/>
-      <w:r>
-        <w:rPr>
-          <w:rFonts w:hint="eastAsia"/>
-        </w:rPr>
-        <w:t xml:space="preserve"> </w:t>
-      </w:r>
-      <w:r>
-        <w:rPr>
-          <w:rFonts w:hint="eastAsia"/>
-        </w:rPr>
-        <w:t>수혜내용</w:t>
-      </w:r>
-      <w:r>
-        <w:rPr>
-          <w:rFonts w:hint="eastAsia"/>
-        </w:rPr>
-        <w:t xml:space="preserve">, </w:t>
-      </w:r>
-      <w:r>
-        <w:rPr>
-          <w:rFonts w:hint="eastAsia"/>
-        </w:rPr>
-        <w:t>이메일</w:t>
-      </w:r>
-      <w:r>
-        <w:rPr>
-          <w:rFonts w:hint="eastAsia"/>
-        </w:rPr>
-        <w:t xml:space="preserve">, </w:t>
-      </w:r>
-      <w:r>
-        <w:rPr>
-          <w:rFonts w:hint="eastAsia"/>
-        </w:rPr>
-        <w:t>신청사유</w:t>
-      </w:r>
-    </w:p>
-    <w:p>
-      <w:pPr>
-        <w:pStyle w:val="a5"/>
-        <w:numPr>
-          <w:ilvl w:val="1"/>
-          <w:numId w:val="91"/>
-        </w:numPr>
-      </w:pPr>
-      <w:r>
-        <w:rPr>
-          <w:rFonts w:hint="eastAsia"/>
-        </w:rPr>
-        <w:t>버튼</w:t>
-      </w:r>
-      <w:r>
-        <w:rPr>
-          <w:rFonts w:hint="eastAsia"/>
-        </w:rPr>
-        <w:t xml:space="preserve">: </w:t>
-      </w:r>
-      <w:r>
-        <w:rPr>
-          <w:rFonts w:hint="eastAsia"/>
-        </w:rPr>
-        <w:t>다음</w:t>
-      </w:r>
-      <w:r>
-        <w:rPr>
-          <w:rFonts w:hint="eastAsia"/>
-        </w:rPr>
-        <w:t xml:space="preserve">, </w:t>
-      </w:r>
-      <w:r>
-        <w:rPr>
-          <w:rFonts w:hint="eastAsia"/>
-        </w:rPr>
-        <w:t>임시저장</w:t>
-      </w:r>
-      <w:r>
-        <w:rPr>
-          <w:rFonts w:hint="eastAsia"/>
-        </w:rPr>
-        <w:t xml:space="preserve">, </w:t>
-      </w:r>
-      <w:r>
-        <w:rPr>
-          <w:rFonts w:hint="eastAsia"/>
-        </w:rPr>
-        <w:t>제출</w:t>
-      </w:r>
-    </w:p>
-    <w:p>
-      <w:pPr>
-        <w:pStyle w:val="a5"/>
-        <w:numPr>
-          <w:ilvl w:val="1"/>
-          <w:numId w:val="91"/>
-        </w:numPr>
-      </w:pPr>
-      <w:r>
-        <w:rPr>
-          <w:rFonts w:hint="eastAsia"/>
-        </w:rPr>
-        <w:t>시간표</w:t>
-      </w:r>
-      <w:r>
-        <w:rPr>
-          <w:rFonts w:hint="eastAsia"/>
-        </w:rPr>
-        <w:t xml:space="preserve"> </w:t>
-      </w:r>
-      <w:r>
-        <w:rPr>
-          <w:rFonts w:hint="eastAsia"/>
-        </w:rPr>
-        <w:t>선택</w:t>
-      </w:r>
-    </w:p>
-    <w:p>
-      <w:pPr>
-        <w:pStyle w:val="20"/>
-        <w:numPr>
-          <w:ilvl w:val="1"/>
-          <w:numId w:val="4"/>
-        </w:numPr>
-        <w:rPr>
-          <w:sz w:val="28"/>
-          <w:szCs w:val="28"/>
-        </w:rPr>
-      </w:pPr>
-      <w:r>
-        <w:rPr>
-          <w:rFonts w:hint="eastAsia"/>
-          <w:sz w:val="28"/>
-          <w:szCs w:val="28"/>
-        </w:rPr>
-        <w:t xml:space="preserve"> Resume</w:t>
-      </w:r>
-      <w:r>
-        <w:rPr>
-          <w:rFonts w:hint="eastAsia"/>
-          <w:sz w:val="28"/>
-          <w:szCs w:val="28"/>
-        </w:rPr>
-        <w:t xml:space="preserve"> List</w:t>
-      </w:r>
-      <w:r>
-        <w:rPr>
-          <w:rFonts w:hint="eastAsia"/>
-          <w:sz w:val="28"/>
-          <w:szCs w:val="28"/>
-        </w:rPr>
-        <w:t xml:space="preserve"> Screen</w:t>
-      </w:r>
-    </w:p>
-    <w:p>
-      <w:pPr>
-        <w:pStyle w:val="aa"/>
-        <w:jc w:val="center"/>
-      </w:pPr>
-      <w:r>
-        <w:rPr>
-          <w:noProof/>
-        </w:rPr>
-        <w:drawing>
-          <wp:inline distT="0" distB="0" distL="0" distR="0" wp14:anchorId="4A18993A" wp14:editId="582DE2F5">
-            <wp:extent cx="5562355" cy="3615531"/>
-            <wp:effectExtent l="0" t="0" r="635" b="4445"/>
-            <wp:docPr id="595409664" name="그림 10" descr="텍스트, 스크린샷, 번호, 폰트이(가) 표시된 사진&#10;&#10;자동 생성된 설명"/>
-            <wp:cNvGraphicFramePr>
-              <a:graphicFrameLocks xmlns:a="http://schemas.openxmlformats.org/drawingml/2006/main" noChangeAspect="1"/>
-            </wp:cNvGraphicFramePr>
-            <a:graphic xmlns:a="http://schemas.openxmlformats.org/drawingml/2006/main">
-              <a:graphicData uri="http://schemas.openxmlformats.org/drawingml/2006/picture">
-                <pic:pic xmlns:pic="http://schemas.openxmlformats.org/drawingml/2006/picture">
-                  <pic:nvPicPr>
-                    <pic:cNvPr id="595409664" name="그림 10" descr="텍스트, 스크린샷, 번호, 폰트이(가) 표시된 사진&#10;&#10;자동 생성된 설명"/>
-                    <pic:cNvPicPr>
-                      <a:picLocks noChangeAspect="1" noChangeArrowheads="1"/>
-                    </pic:cNvPicPr>
-                  </pic:nvPicPr>
-                  <pic:blipFill>
-                    <a:blip r:embed="rId15">
-                      <a:extLst>
-                        <a:ext uri="{28A0092B-C50C-407E-A947-70E740481C1C}">
-                          <a14:useLocalDpi xmlns:a14="http://schemas.microsoft.com/office/drawing/2010/main" val="0"/>
-                        </a:ext>
-                      </a:extLst>
-                    </a:blip>
-                    <a:srcRect/>
-                    <a:stretch>
-                      <a:fillRect/>
-                    </a:stretch>
-                  </pic:blipFill>
-                  <pic:spPr bwMode="auto">
-                    <a:xfrm>
-                      <a:off x="0" y="0"/>
-                      <a:ext cx="5567886" cy="3619126"/>
-                    </a:xfrm>
-                    <a:prstGeom prst="rect">
-                      <a:avLst/>
-                    </a:prstGeom>
-                    <a:noFill/>
-                    <a:ln>
-                      <a:noFill/>
-                    </a:ln>
-                  </pic:spPr>
-                </pic:pic>
-              </a:graphicData>
-            </a:graphic>
-          </wp:inline>
-        </w:drawing>
-      </w:r>
-    </w:p>
-    <w:p>
-      <w:pPr>
-        <w:pStyle w:val="aa"/>
-        <w:numPr>
-          <w:ilvl w:val="0"/>
-          <w:numId w:val="91"/>
-        </w:numPr>
-        <w:rPr>
-          <w:rFonts w:asciiTheme="minorEastAsia" w:eastAsiaTheme="minorEastAsia" w:hAnsiTheme="minorEastAsia"/>
-          <w:sz w:val="20"/>
-          <w:szCs w:val="20"/>
-        </w:rPr>
-      </w:pPr>
-      <w:r>
-        <w:rPr>
-          <w:rFonts w:asciiTheme="minorEastAsia" w:eastAsiaTheme="minorEastAsia" w:hAnsiTheme="minorEastAsia" w:hint="eastAsia"/>
-          <w:sz w:val="20"/>
-          <w:szCs w:val="20"/>
-        </w:rPr>
-        <w:lastRenderedPageBreak/>
-        <w:t xml:space="preserve">목적: </w:t>
-      </w:r>
-      <w:r>
-        <w:rPr>
-          <w:rFonts w:asciiTheme="minorEastAsia" w:eastAsiaTheme="minorEastAsia" w:hAnsiTheme="minorEastAsia" w:hint="eastAsia"/>
-          <w:sz w:val="20"/>
-          <w:szCs w:val="20"/>
-        </w:rPr>
-        <w:t>부서 관리자가 학생들이 해당 부서로 제출한 지원서들을 확인할 수 있도록 함</w:t>
-      </w:r>
-    </w:p>
-    <w:p>
-      <w:pPr>
-        <w:pStyle w:val="aa"/>
-        <w:numPr>
-          <w:ilvl w:val="0"/>
-          <w:numId w:val="91"/>
-        </w:numPr>
-        <w:rPr>
-          <w:rFonts w:asciiTheme="minorEastAsia" w:eastAsiaTheme="minorEastAsia" w:hAnsiTheme="minorEastAsia"/>
-          <w:sz w:val="20"/>
-          <w:szCs w:val="20"/>
-        </w:rPr>
-      </w:pPr>
-      <w:r>
-        <w:rPr>
-          <w:rFonts w:asciiTheme="minorEastAsia" w:eastAsiaTheme="minorEastAsia" w:hAnsiTheme="minorEastAsia" w:hint="eastAsia"/>
-          <w:sz w:val="20"/>
-          <w:szCs w:val="20"/>
-        </w:rPr>
-        <w:t>구성요소:</w:t>
-      </w:r>
-    </w:p>
-    <w:p>
-      <w:pPr>
-        <w:pStyle w:val="aa"/>
-        <w:numPr>
-          <w:ilvl w:val="1"/>
-          <w:numId w:val="91"/>
-        </w:numPr>
-        <w:rPr>
-          <w:rFonts w:asciiTheme="minorEastAsia" w:eastAsiaTheme="minorEastAsia" w:hAnsiTheme="minorEastAsia"/>
-          <w:sz w:val="20"/>
-          <w:szCs w:val="20"/>
-        </w:rPr>
-      </w:pPr>
-      <w:r>
-        <w:rPr>
-          <w:rFonts w:asciiTheme="minorEastAsia" w:eastAsiaTheme="minorEastAsia" w:hAnsiTheme="minorEastAsia" w:hint="eastAsia"/>
-          <w:sz w:val="20"/>
-          <w:szCs w:val="20"/>
-        </w:rPr>
-        <w:t>지원자 목록</w:t>
-      </w:r>
-    </w:p>
-    <w:p>
-      <w:pPr>
-        <w:pStyle w:val="aa"/>
-        <w:numPr>
-          <w:ilvl w:val="1"/>
-          <w:numId w:val="91"/>
-        </w:numPr>
-        <w:rPr>
-          <w:rFonts w:asciiTheme="minorEastAsia" w:eastAsiaTheme="minorEastAsia" w:hAnsiTheme="minorEastAsia"/>
-          <w:sz w:val="20"/>
-          <w:szCs w:val="20"/>
-        </w:rPr>
-      </w:pPr>
-      <w:r>
-        <w:rPr>
-          <w:rFonts w:asciiTheme="minorEastAsia" w:eastAsiaTheme="minorEastAsia" w:hAnsiTheme="minorEastAsia" w:hint="eastAsia"/>
-          <w:sz w:val="20"/>
-          <w:szCs w:val="20"/>
-        </w:rPr>
-        <w:t>자세히 보기 버튼</w:t>
-      </w:r>
-    </w:p>
-    <w:p>
-      <w:pPr>
-        <w:pStyle w:val="20"/>
-        <w:numPr>
-          <w:ilvl w:val="1"/>
-          <w:numId w:val="4"/>
-        </w:numPr>
-        <w:rPr>
-          <w:sz w:val="28"/>
-          <w:szCs w:val="28"/>
-        </w:rPr>
-      </w:pPr>
-      <w:r>
-        <w:rPr>
-          <w:rFonts w:hint="eastAsia"/>
-          <w:sz w:val="28"/>
-          <w:szCs w:val="28"/>
-        </w:rPr>
-        <w:t xml:space="preserve"> Edit Department Screen</w:t>
-      </w:r>
-    </w:p>
-    <w:p>
-      <w:pPr>
-        <w:pStyle w:val="aa"/>
-        <w:jc w:val="center"/>
-      </w:pPr>
-      <w:r>
-        <w:rPr>
-          <w:noProof/>
-        </w:rPr>
-        <w:drawing>
-          <wp:inline distT="0" distB="0" distL="0" distR="0" wp14:anchorId="6A010E83" wp14:editId="55464AA2">
-            <wp:extent cx="4991100" cy="5556296"/>
-            <wp:effectExtent l="0" t="0" r="0" b="6350"/>
-            <wp:docPr id="1698194613" name="그림 11" descr="텍스트, 스크린샷, 폰트, 번호이(가) 표시된 사진&#10;&#10;자동 생성된 설명"/>
-            <wp:cNvGraphicFramePr>
-              <a:graphicFrameLocks xmlns:a="http://schemas.openxmlformats.org/drawingml/2006/main" noChangeAspect="1"/>
-            </wp:cNvGraphicFramePr>
-            <a:graphic xmlns:a="http://schemas.openxmlformats.org/drawingml/2006/main">
-              <a:graphicData uri="http://schemas.openxmlformats.org/drawingml/2006/picture">
-                <pic:pic xmlns:pic="http://schemas.openxmlformats.org/drawingml/2006/picture">
-                  <pic:nvPicPr>
-                    <pic:cNvPr id="1698194613" name="그림 11" descr="텍스트, 스크린샷, 폰트, 번호이(가) 표시된 사진&#10;&#10;자동 생성된 설명"/>
                     <pic:cNvPicPr>
                       <a:picLocks noChangeAspect="1" noChangeArrowheads="1"/>
                     </pic:cNvPicPr>
@@ -4231,7 +3976,7 @@
                   <pic:spPr bwMode="auto">
                     <a:xfrm>
                       <a:off x="0" y="0"/>
-                      <a:ext cx="4995155" cy="5560810"/>
+                      <a:ext cx="2794376" cy="3110814"/>
                     </a:xfrm>
                     <a:prstGeom prst="rect">
                       <a:avLst/>
@@ -4250,6 +3995,594 @@
     </w:p>
     <w:p>
       <w:pPr>
+        <w:pStyle w:val="a5"/>
+        <w:numPr>
+          <w:ilvl w:val="0"/>
+          <w:numId w:val="91"/>
+        </w:numPr>
+      </w:pPr>
+      <w:r>
+        <w:rPr>
+          <w:rFonts w:hint="eastAsia"/>
+        </w:rPr>
+        <w:t>목적</w:t>
+      </w:r>
+      <w:r>
+        <w:rPr>
+          <w:rFonts w:hint="eastAsia"/>
+        </w:rPr>
+        <w:t xml:space="preserve">: </w:t>
+      </w:r>
+      <w:r>
+        <w:rPr>
+          <w:rFonts w:hint="eastAsia"/>
+        </w:rPr>
+        <w:t>사용자가</w:t>
+      </w:r>
+      <w:r>
+        <w:rPr>
+          <w:rFonts w:hint="eastAsia"/>
+        </w:rPr>
+        <w:t xml:space="preserve"> </w:t>
+      </w:r>
+      <w:proofErr w:type="spellStart"/>
+      <w:r>
+        <w:rPr>
+          <w:rFonts w:hint="eastAsia"/>
+        </w:rPr>
+        <w:t>직체와</w:t>
+      </w:r>
+      <w:proofErr w:type="spellEnd"/>
+      <w:r>
+        <w:rPr>
+          <w:rFonts w:hint="eastAsia"/>
+        </w:rPr>
+        <w:t xml:space="preserve"> </w:t>
+      </w:r>
+      <w:r>
+        <w:rPr>
+          <w:rFonts w:hint="eastAsia"/>
+        </w:rPr>
+        <w:t>근로</w:t>
+      </w:r>
+      <w:r>
+        <w:rPr>
+          <w:rFonts w:hint="eastAsia"/>
+        </w:rPr>
+        <w:t xml:space="preserve"> </w:t>
+      </w:r>
+      <w:r>
+        <w:rPr>
+          <w:rFonts w:hint="eastAsia"/>
+        </w:rPr>
+        <w:t>중</w:t>
+      </w:r>
+      <w:r>
+        <w:rPr>
+          <w:rFonts w:hint="eastAsia"/>
+        </w:rPr>
+        <w:t xml:space="preserve"> </w:t>
+      </w:r>
+      <w:r>
+        <w:rPr>
+          <w:rFonts w:hint="eastAsia"/>
+        </w:rPr>
+        <w:t>선택하여</w:t>
+      </w:r>
+      <w:r>
+        <w:rPr>
+          <w:rFonts w:hint="eastAsia"/>
+        </w:rPr>
+        <w:t xml:space="preserve">, </w:t>
+      </w:r>
+      <w:r>
+        <w:rPr>
+          <w:rFonts w:hint="eastAsia"/>
+        </w:rPr>
+        <w:t>특정</w:t>
+      </w:r>
+      <w:r>
+        <w:rPr>
+          <w:rFonts w:hint="eastAsia"/>
+        </w:rPr>
+        <w:t xml:space="preserve"> </w:t>
+      </w:r>
+      <w:r>
+        <w:rPr>
+          <w:rFonts w:hint="eastAsia"/>
+        </w:rPr>
+        <w:t>부서에</w:t>
+      </w:r>
+      <w:r>
+        <w:rPr>
+          <w:rFonts w:hint="eastAsia"/>
+        </w:rPr>
+        <w:t xml:space="preserve"> </w:t>
+      </w:r>
+      <w:r>
+        <w:rPr>
+          <w:rFonts w:hint="eastAsia"/>
+        </w:rPr>
+        <w:t>지원서를</w:t>
+      </w:r>
+      <w:r>
+        <w:rPr>
+          <w:rFonts w:hint="eastAsia"/>
+        </w:rPr>
+        <w:t xml:space="preserve"> </w:t>
+      </w:r>
+      <w:r>
+        <w:rPr>
+          <w:rFonts w:hint="eastAsia"/>
+        </w:rPr>
+        <w:t>제출할</w:t>
+      </w:r>
+      <w:r>
+        <w:rPr>
+          <w:rFonts w:hint="eastAsia"/>
+        </w:rPr>
+        <w:t xml:space="preserve"> </w:t>
+      </w:r>
+      <w:r>
+        <w:rPr>
+          <w:rFonts w:hint="eastAsia"/>
+        </w:rPr>
+        <w:t>수</w:t>
+      </w:r>
+      <w:r>
+        <w:rPr>
+          <w:rFonts w:hint="eastAsia"/>
+        </w:rPr>
+        <w:t xml:space="preserve"> </w:t>
+      </w:r>
+      <w:r>
+        <w:rPr>
+          <w:rFonts w:hint="eastAsia"/>
+        </w:rPr>
+        <w:t>있도록</w:t>
+      </w:r>
+      <w:r>
+        <w:rPr>
+          <w:rFonts w:hint="eastAsia"/>
+        </w:rPr>
+        <w:t xml:space="preserve"> </w:t>
+      </w:r>
+      <w:r>
+        <w:rPr>
+          <w:rFonts w:hint="eastAsia"/>
+        </w:rPr>
+        <w:t>함</w:t>
+      </w:r>
+    </w:p>
+    <w:p>
+      <w:pPr>
+        <w:pStyle w:val="a5"/>
+        <w:numPr>
+          <w:ilvl w:val="0"/>
+          <w:numId w:val="91"/>
+        </w:numPr>
+      </w:pPr>
+      <w:r>
+        <w:rPr>
+          <w:rFonts w:hint="eastAsia"/>
+        </w:rPr>
+        <w:t>구성요소</w:t>
+      </w:r>
+      <w:r>
+        <w:rPr>
+          <w:rFonts w:hint="eastAsia"/>
+        </w:rPr>
+        <w:t>:</w:t>
+      </w:r>
+    </w:p>
+    <w:p>
+      <w:pPr>
+        <w:pStyle w:val="a5"/>
+        <w:numPr>
+          <w:ilvl w:val="1"/>
+          <w:numId w:val="91"/>
+        </w:numPr>
+      </w:pPr>
+      <w:r>
+        <w:rPr>
+          <w:rFonts w:hint="eastAsia"/>
+        </w:rPr>
+        <w:t>입력</w:t>
+      </w:r>
+      <w:r>
+        <w:rPr>
+          <w:rFonts w:hint="eastAsia"/>
+        </w:rPr>
+        <w:t xml:space="preserve"> </w:t>
+      </w:r>
+      <w:r>
+        <w:rPr>
+          <w:rFonts w:hint="eastAsia"/>
+        </w:rPr>
+        <w:t>필드</w:t>
+      </w:r>
+      <w:r>
+        <w:rPr>
+          <w:rFonts w:hint="eastAsia"/>
+        </w:rPr>
+        <w:t xml:space="preserve">: </w:t>
+      </w:r>
+      <w:r>
+        <w:rPr>
+          <w:rFonts w:hint="eastAsia"/>
+        </w:rPr>
+        <w:t>이름</w:t>
+      </w:r>
+      <w:r>
+        <w:rPr>
+          <w:rFonts w:hint="eastAsia"/>
+        </w:rPr>
+        <w:t xml:space="preserve">, </w:t>
+      </w:r>
+      <w:r>
+        <w:rPr>
+          <w:rFonts w:hint="eastAsia"/>
+        </w:rPr>
+        <w:t>생년월일</w:t>
+      </w:r>
+      <w:r>
+        <w:rPr>
+          <w:rFonts w:hint="eastAsia"/>
+        </w:rPr>
+        <w:t xml:space="preserve">, </w:t>
+      </w:r>
+      <w:r>
+        <w:rPr>
+          <w:rFonts w:hint="eastAsia"/>
+        </w:rPr>
+        <w:t>학번</w:t>
+      </w:r>
+      <w:r>
+        <w:rPr>
+          <w:rFonts w:hint="eastAsia"/>
+        </w:rPr>
+        <w:t xml:space="preserve">, </w:t>
+      </w:r>
+      <w:r>
+        <w:rPr>
+          <w:rFonts w:hint="eastAsia"/>
+        </w:rPr>
+        <w:t>학부</w:t>
+      </w:r>
+      <w:r>
+        <w:rPr>
+          <w:rFonts w:hint="eastAsia"/>
+        </w:rPr>
+        <w:t>/</w:t>
+      </w:r>
+      <w:r>
+        <w:rPr>
+          <w:rFonts w:hint="eastAsia"/>
+        </w:rPr>
+        <w:t>과</w:t>
+      </w:r>
+      <w:r>
+        <w:rPr>
+          <w:rFonts w:hint="eastAsia"/>
+        </w:rPr>
+        <w:t xml:space="preserve">, </w:t>
+      </w:r>
+      <w:r>
+        <w:rPr>
+          <w:rFonts w:hint="eastAsia"/>
+        </w:rPr>
+        <w:t>연락처</w:t>
+      </w:r>
+      <w:r>
+        <w:rPr>
+          <w:rFonts w:hint="eastAsia"/>
+        </w:rPr>
+        <w:t xml:space="preserve">, </w:t>
+      </w:r>
+      <w:r>
+        <w:rPr>
+          <w:rFonts w:hint="eastAsia"/>
+        </w:rPr>
+        <w:t>주소</w:t>
+      </w:r>
+      <w:r>
+        <w:rPr>
+          <w:rFonts w:hint="eastAsia"/>
+        </w:rPr>
+        <w:t xml:space="preserve">, </w:t>
+      </w:r>
+      <w:r>
+        <w:rPr>
+          <w:rFonts w:hint="eastAsia"/>
+        </w:rPr>
+        <w:t>직전</w:t>
+      </w:r>
+      <w:r>
+        <w:rPr>
+          <w:rFonts w:hint="eastAsia"/>
+        </w:rPr>
+        <w:t xml:space="preserve"> </w:t>
+      </w:r>
+      <w:r>
+        <w:rPr>
+          <w:rFonts w:hint="eastAsia"/>
+        </w:rPr>
+        <w:t>근로지</w:t>
+      </w:r>
+      <w:r>
+        <w:rPr>
+          <w:rFonts w:hint="eastAsia"/>
+        </w:rPr>
+        <w:t xml:space="preserve">, </w:t>
+      </w:r>
+      <w:r>
+        <w:rPr>
+          <w:rFonts w:hint="eastAsia"/>
+        </w:rPr>
+        <w:t>총</w:t>
+      </w:r>
+      <w:r>
+        <w:rPr>
+          <w:rFonts w:hint="eastAsia"/>
+        </w:rPr>
+        <w:t xml:space="preserve"> </w:t>
+      </w:r>
+      <w:r>
+        <w:rPr>
+          <w:rFonts w:hint="eastAsia"/>
+        </w:rPr>
+        <w:t>근로</w:t>
+      </w:r>
+      <w:r>
+        <w:rPr>
+          <w:rFonts w:hint="eastAsia"/>
+        </w:rPr>
+        <w:t xml:space="preserve"> </w:t>
+      </w:r>
+      <w:r>
+        <w:rPr>
+          <w:rFonts w:hint="eastAsia"/>
+        </w:rPr>
+        <w:t>학기</w:t>
+      </w:r>
+      <w:r>
+        <w:rPr>
+          <w:rFonts w:hint="eastAsia"/>
+        </w:rPr>
+        <w:t xml:space="preserve">, </w:t>
+      </w:r>
+      <w:proofErr w:type="spellStart"/>
+      <w:r>
+        <w:rPr>
+          <w:rFonts w:hint="eastAsia"/>
+        </w:rPr>
+        <w:t>타장학</w:t>
+      </w:r>
+      <w:proofErr w:type="spellEnd"/>
+      <w:r>
+        <w:rPr>
+          <w:rFonts w:hint="eastAsia"/>
+        </w:rPr>
+        <w:t xml:space="preserve"> </w:t>
+      </w:r>
+      <w:r>
+        <w:rPr>
+          <w:rFonts w:hint="eastAsia"/>
+        </w:rPr>
+        <w:t>수혜내용</w:t>
+      </w:r>
+      <w:r>
+        <w:rPr>
+          <w:rFonts w:hint="eastAsia"/>
+        </w:rPr>
+        <w:t xml:space="preserve">, </w:t>
+      </w:r>
+      <w:r>
+        <w:rPr>
+          <w:rFonts w:hint="eastAsia"/>
+        </w:rPr>
+        <w:t>이메일</w:t>
+      </w:r>
+      <w:r>
+        <w:rPr>
+          <w:rFonts w:hint="eastAsia"/>
+        </w:rPr>
+        <w:t xml:space="preserve">, </w:t>
+      </w:r>
+      <w:r>
+        <w:rPr>
+          <w:rFonts w:hint="eastAsia"/>
+        </w:rPr>
+        <w:t>신청사유</w:t>
+      </w:r>
+    </w:p>
+    <w:p>
+      <w:pPr>
+        <w:pStyle w:val="a5"/>
+        <w:numPr>
+          <w:ilvl w:val="1"/>
+          <w:numId w:val="91"/>
+        </w:numPr>
+      </w:pPr>
+      <w:r>
+        <w:rPr>
+          <w:rFonts w:hint="eastAsia"/>
+        </w:rPr>
+        <w:t>버튼</w:t>
+      </w:r>
+      <w:r>
+        <w:rPr>
+          <w:rFonts w:hint="eastAsia"/>
+        </w:rPr>
+        <w:t xml:space="preserve">: </w:t>
+      </w:r>
+      <w:proofErr w:type="spellStart"/>
+      <w:r>
+        <w:rPr>
+          <w:rFonts w:hint="eastAsia"/>
+        </w:rPr>
+        <w:t>직체</w:t>
+      </w:r>
+      <w:proofErr w:type="spellEnd"/>
+      <w:r>
+        <w:rPr>
+          <w:rFonts w:hint="eastAsia"/>
+        </w:rPr>
+        <w:t>/</w:t>
+      </w:r>
+      <w:r>
+        <w:rPr>
+          <w:rFonts w:hint="eastAsia"/>
+        </w:rPr>
+        <w:t>근로</w:t>
+      </w:r>
+      <w:r>
+        <w:rPr>
+          <w:rFonts w:hint="eastAsia"/>
+        </w:rPr>
+        <w:t xml:space="preserve">, </w:t>
+      </w:r>
+      <w:r>
+        <w:rPr>
+          <w:rFonts w:hint="eastAsia"/>
+        </w:rPr>
+        <w:t>다음</w:t>
+      </w:r>
+      <w:r>
+        <w:rPr>
+          <w:rFonts w:hint="eastAsia"/>
+        </w:rPr>
+        <w:t xml:space="preserve">, </w:t>
+      </w:r>
+      <w:r>
+        <w:rPr>
+          <w:rFonts w:hint="eastAsia"/>
+        </w:rPr>
+        <w:t>임시저장</w:t>
+      </w:r>
+      <w:r>
+        <w:rPr>
+          <w:rFonts w:hint="eastAsia"/>
+        </w:rPr>
+        <w:t xml:space="preserve">, </w:t>
+      </w:r>
+      <w:r>
+        <w:rPr>
+          <w:rFonts w:hint="eastAsia"/>
+        </w:rPr>
+        <w:t>제출</w:t>
+      </w:r>
+    </w:p>
+    <w:p>
+      <w:pPr>
+        <w:pStyle w:val="a5"/>
+        <w:numPr>
+          <w:ilvl w:val="1"/>
+          <w:numId w:val="91"/>
+        </w:numPr>
+      </w:pPr>
+      <w:r>
+        <w:rPr>
+          <w:rFonts w:hint="eastAsia"/>
+        </w:rPr>
+        <w:t>시간표</w:t>
+      </w:r>
+      <w:r>
+        <w:rPr>
+          <w:rFonts w:hint="eastAsia"/>
+        </w:rPr>
+        <w:t xml:space="preserve"> </w:t>
+      </w:r>
+      <w:r>
+        <w:rPr>
+          <w:rFonts w:hint="eastAsia"/>
+        </w:rPr>
+        <w:t>작성</w:t>
+      </w:r>
+    </w:p>
+    <w:p>
+      <w:pPr>
+        <w:pStyle w:val="20"/>
+        <w:numPr>
+          <w:ilvl w:val="1"/>
+          <w:numId w:val="4"/>
+        </w:numPr>
+        <w:rPr>
+          <w:sz w:val="28"/>
+          <w:szCs w:val="28"/>
+        </w:rPr>
+      </w:pPr>
+      <w:r>
+        <w:rPr>
+          <w:rFonts w:hint="eastAsia"/>
+          <w:sz w:val="28"/>
+          <w:szCs w:val="28"/>
+        </w:rPr>
+        <w:lastRenderedPageBreak/>
+        <w:t xml:space="preserve"> Resume</w:t>
+      </w:r>
+      <w:r>
+        <w:rPr>
+          <w:rFonts w:hint="eastAsia"/>
+          <w:sz w:val="28"/>
+          <w:szCs w:val="28"/>
+        </w:rPr>
+        <w:t xml:space="preserve"> List</w:t>
+      </w:r>
+      <w:r>
+        <w:rPr>
+          <w:rFonts w:hint="eastAsia"/>
+          <w:sz w:val="28"/>
+          <w:szCs w:val="28"/>
+        </w:rPr>
+        <w:t xml:space="preserve"> Screen</w:t>
+      </w:r>
+    </w:p>
+    <w:p>
+      <w:pPr>
+        <w:pStyle w:val="aa"/>
+        <w:jc w:val="center"/>
+      </w:pPr>
+      <w:r>
+        <w:drawing>
+          <wp:inline distT="0" distB="0" distL="0" distR="0" wp14:anchorId="34987933" wp14:editId="1459AE8D">
+            <wp:extent cx="6858000" cy="4457700"/>
+            <wp:effectExtent l="0" t="0" r="0" b="0"/>
+            <wp:docPr id="1367911823" name="그림 1" descr="텍스트, 번호, 소프트웨어, 폰트이(가) 표시된 사진&#10;&#10;자동 생성된 설명"/>
+            <wp:cNvGraphicFramePr>
+              <a:graphicFrameLocks xmlns:a="http://schemas.openxmlformats.org/drawingml/2006/main" noChangeAspect="1"/>
+            </wp:cNvGraphicFramePr>
+            <a:graphic xmlns:a="http://schemas.openxmlformats.org/drawingml/2006/main">
+              <a:graphicData uri="http://schemas.openxmlformats.org/drawingml/2006/picture">
+                <pic:pic xmlns:pic="http://schemas.openxmlformats.org/drawingml/2006/picture">
+                  <pic:nvPicPr>
+                    <pic:cNvPr id="1367911823" name="그림 1" descr="텍스트, 번호, 소프트웨어, 폰트이(가) 표시된 사진&#10;&#10;자동 생성된 설명"/>
+                    <pic:cNvPicPr/>
+                  </pic:nvPicPr>
+                  <pic:blipFill>
+                    <a:blip r:embed="rId17"/>
+                    <a:stretch>
+                      <a:fillRect/>
+                    </a:stretch>
+                  </pic:blipFill>
+                  <pic:spPr>
+                    <a:xfrm>
+                      <a:off x="0" y="0"/>
+                      <a:ext cx="6858000" cy="4457700"/>
+                    </a:xfrm>
+                    <a:prstGeom prst="rect">
+                      <a:avLst/>
+                    </a:prstGeom>
+                  </pic:spPr>
+                </pic:pic>
+              </a:graphicData>
+            </a:graphic>
+          </wp:inline>
+        </w:drawing>
+      </w:r>
+    </w:p>
+    <w:p>
+      <w:pPr>
         <w:pStyle w:val="aa"/>
         <w:numPr>
           <w:ilvl w:val="0"/>
@@ -4267,7 +4600,7 @@
           <w:sz w:val="20"/>
           <w:szCs w:val="20"/>
         </w:rPr>
-        <w:t>목적: 부서 관리자가 해당 부서 정보를 수정하고 업데이트</w:t>
+        <w:t xml:space="preserve">목적: </w:t>
       </w:r>
       <w:r>
         <w:rPr>
@@ -4275,7 +4608,7 @@
           <w:sz w:val="20"/>
           <w:szCs w:val="20"/>
         </w:rPr>
-        <w:t>할 수 있도록 함</w:t>
+        <w:t>부서 관리자가 학생들이 해당 부서로 제출한 지원서들을 확인할 수 있도록 함</w:t>
       </w:r>
     </w:p>
     <w:p>
@@ -4319,7 +4652,7 @@
           <w:sz w:val="20"/>
           <w:szCs w:val="20"/>
         </w:rPr>
-        <w:t>모집 분야/모집 여부 선택</w:t>
+        <w:t>지원자 목록</w:t>
       </w:r>
     </w:p>
     <w:p>
@@ -4341,7 +4674,124 @@
           <w:sz w:val="20"/>
           <w:szCs w:val="20"/>
         </w:rPr>
-        <w:t>입력 필드: 학과/사무실 이름, 주소, 이메일, 부서정보</w:t>
+        <w:t>자세히 보기 버튼</w:t>
+      </w:r>
+    </w:p>
+    <w:p>
+      <w:pPr>
+        <w:pStyle w:val="20"/>
+        <w:numPr>
+          <w:ilvl w:val="1"/>
+          <w:numId w:val="4"/>
+        </w:numPr>
+        <w:rPr>
+          <w:sz w:val="28"/>
+          <w:szCs w:val="28"/>
+        </w:rPr>
+      </w:pPr>
+      <w:r>
+        <w:rPr>
+          <w:rFonts w:hint="eastAsia"/>
+          <w:sz w:val="28"/>
+          <w:szCs w:val="28"/>
+        </w:rPr>
+        <w:lastRenderedPageBreak/>
+        <w:t xml:space="preserve"> Edit Department Screen</w:t>
+      </w:r>
+    </w:p>
+    <w:p>
+      <w:pPr>
+        <w:pStyle w:val="aa"/>
+        <w:jc w:val="center"/>
+      </w:pPr>
+      <w:r>
+        <w:drawing>
+          <wp:inline distT="0" distB="0" distL="0" distR="0" wp14:anchorId="7894A344" wp14:editId="57D9142A">
+            <wp:extent cx="4119686" cy="4583151"/>
+            <wp:effectExtent l="0" t="0" r="0" b="1905"/>
+            <wp:docPr id="1307040673" name="그림 1" descr="텍스트, 스크린샷, 폰트, 번호이(가) 표시된 사진&#10;&#10;자동 생성된 설명"/>
+            <wp:cNvGraphicFramePr>
+              <a:graphicFrameLocks xmlns:a="http://schemas.openxmlformats.org/drawingml/2006/main" noChangeAspect="1"/>
+            </wp:cNvGraphicFramePr>
+            <a:graphic xmlns:a="http://schemas.openxmlformats.org/drawingml/2006/main">
+              <a:graphicData uri="http://schemas.openxmlformats.org/drawingml/2006/picture">
+                <pic:pic xmlns:pic="http://schemas.openxmlformats.org/drawingml/2006/picture">
+                  <pic:nvPicPr>
+                    <pic:cNvPr id="1307040673" name="그림 1" descr="텍스트, 스크린샷, 폰트, 번호이(가) 표시된 사진&#10;&#10;자동 생성된 설명"/>
+                    <pic:cNvPicPr/>
+                  </pic:nvPicPr>
+                  <pic:blipFill>
+                    <a:blip r:embed="rId18"/>
+                    <a:stretch>
+                      <a:fillRect/>
+                    </a:stretch>
+                  </pic:blipFill>
+                  <pic:spPr>
+                    <a:xfrm>
+                      <a:off x="0" y="0"/>
+                      <a:ext cx="4135530" cy="4600777"/>
+                    </a:xfrm>
+                    <a:prstGeom prst="rect">
+                      <a:avLst/>
+                    </a:prstGeom>
+                  </pic:spPr>
+                </pic:pic>
+              </a:graphicData>
+            </a:graphic>
+          </wp:inline>
+        </w:drawing>
+      </w:r>
+    </w:p>
+    <w:p>
+      <w:pPr>
+        <w:pStyle w:val="aa"/>
+        <w:numPr>
+          <w:ilvl w:val="0"/>
+          <w:numId w:val="91"/>
+        </w:numPr>
+        <w:rPr>
+          <w:rFonts w:asciiTheme="minorEastAsia" w:eastAsiaTheme="minorEastAsia" w:hAnsiTheme="minorEastAsia"/>
+          <w:sz w:val="20"/>
+          <w:szCs w:val="20"/>
+        </w:rPr>
+      </w:pPr>
+      <w:r>
+        <w:rPr>
+          <w:rFonts w:asciiTheme="minorEastAsia" w:eastAsiaTheme="minorEastAsia" w:hAnsiTheme="minorEastAsia" w:hint="eastAsia"/>
+          <w:sz w:val="20"/>
+          <w:szCs w:val="20"/>
+        </w:rPr>
+        <w:t>목적: 부서 관리자가 해당 부서 정보를 수정하고 업데이트</w:t>
+      </w:r>
+      <w:r>
+        <w:rPr>
+          <w:rFonts w:asciiTheme="minorEastAsia" w:eastAsiaTheme="minorEastAsia" w:hAnsiTheme="minorEastAsia" w:hint="eastAsia"/>
+          <w:sz w:val="20"/>
+          <w:szCs w:val="20"/>
+        </w:rPr>
+        <w:t>할 수 있도록 함</w:t>
+      </w:r>
+    </w:p>
+    <w:p>
+      <w:pPr>
+        <w:pStyle w:val="aa"/>
+        <w:numPr>
+          <w:ilvl w:val="0"/>
+          <w:numId w:val="91"/>
+        </w:numPr>
+        <w:rPr>
+          <w:rFonts w:asciiTheme="minorEastAsia" w:eastAsiaTheme="minorEastAsia" w:hAnsiTheme="minorEastAsia"/>
+          <w:sz w:val="20"/>
+          <w:szCs w:val="20"/>
+        </w:rPr>
+      </w:pPr>
+      <w:r>
+        <w:rPr>
+          <w:rFonts w:asciiTheme="minorEastAsia" w:eastAsiaTheme="minorEastAsia" w:hAnsiTheme="minorEastAsia" w:hint="eastAsia"/>
+          <w:sz w:val="20"/>
+          <w:szCs w:val="20"/>
+        </w:rPr>
+        <w:t>구성요소:</w:t>
       </w:r>
     </w:p>
     <w:p>
@@ -4363,6 +4813,50 @@
           <w:sz w:val="20"/>
           <w:szCs w:val="20"/>
         </w:rPr>
+        <w:t>모집 분야/모집 여부 선택</w:t>
+      </w:r>
+    </w:p>
+    <w:p>
+      <w:pPr>
+        <w:pStyle w:val="aa"/>
+        <w:numPr>
+          <w:ilvl w:val="1"/>
+          <w:numId w:val="91"/>
+        </w:numPr>
+        <w:rPr>
+          <w:rFonts w:asciiTheme="minorEastAsia" w:eastAsiaTheme="minorEastAsia" w:hAnsiTheme="minorEastAsia"/>
+          <w:sz w:val="20"/>
+          <w:szCs w:val="20"/>
+        </w:rPr>
+      </w:pPr>
+      <w:r>
+        <w:rPr>
+          <w:rFonts w:asciiTheme="minorEastAsia" w:eastAsiaTheme="minorEastAsia" w:hAnsiTheme="minorEastAsia" w:hint="eastAsia"/>
+          <w:sz w:val="20"/>
+          <w:szCs w:val="20"/>
+        </w:rPr>
+        <w:t>입력 필드: 부서정보</w:t>
+      </w:r>
+    </w:p>
+    <w:p>
+      <w:pPr>
+        <w:pStyle w:val="aa"/>
+        <w:numPr>
+          <w:ilvl w:val="1"/>
+          <w:numId w:val="91"/>
+        </w:numPr>
+        <w:rPr>
+          <w:rFonts w:asciiTheme="minorEastAsia" w:eastAsiaTheme="minorEastAsia" w:hAnsiTheme="minorEastAsia"/>
+          <w:sz w:val="20"/>
+          <w:szCs w:val="20"/>
+        </w:rPr>
+      </w:pPr>
+      <w:r>
+        <w:rPr>
+          <w:rFonts w:asciiTheme="minorEastAsia" w:eastAsiaTheme="minorEastAsia" w:hAnsiTheme="minorEastAsia" w:hint="eastAsia"/>
+          <w:sz w:val="20"/>
+          <w:szCs w:val="20"/>
+        </w:rPr>
         <w:t>버튼: 작성 마치기, 임시저장</w:t>
       </w:r>
     </w:p>
@@ -4395,6 +4889,51 @@
     </w:p>
     <w:p>
       <w:pPr>
+        <w:jc w:val="center"/>
+        <w:rPr>
+          <w:rFonts w:hint="eastAsia"/>
+        </w:rPr>
+      </w:pPr>
+      <w:r>
+        <w:drawing>
+          <wp:inline distT="0" distB="0" distL="0" distR="0" wp14:anchorId="5BB3C800" wp14:editId="193F0457">
+            <wp:extent cx="4254272" cy="2419815"/>
+            <wp:effectExtent l="0" t="0" r="635" b="6350"/>
+            <wp:docPr id="1206876377" name="그림 1" descr="텍스트, 번호, 폰트, 소프트웨어이(가) 표시된 사진&#10;&#10;자동 생성된 설명"/>
+            <wp:cNvGraphicFramePr>
+              <a:graphicFrameLocks xmlns:a="http://schemas.openxmlformats.org/drawingml/2006/main" noChangeAspect="1"/>
+            </wp:cNvGraphicFramePr>
+            <a:graphic xmlns:a="http://schemas.openxmlformats.org/drawingml/2006/main">
+              <a:graphicData uri="http://schemas.openxmlformats.org/drawingml/2006/picture">
+                <pic:pic xmlns:pic="http://schemas.openxmlformats.org/drawingml/2006/picture">
+                  <pic:nvPicPr>
+                    <pic:cNvPr id="1206876377" name="그림 1" descr="텍스트, 번호, 폰트, 소프트웨어이(가) 표시된 사진&#10;&#10;자동 생성된 설명"/>
+                    <pic:cNvPicPr/>
+                  </pic:nvPicPr>
+                  <pic:blipFill>
+                    <a:blip r:embed="rId19"/>
+                    <a:stretch>
+                      <a:fillRect/>
+                    </a:stretch>
+                  </pic:blipFill>
+                  <pic:spPr>
+                    <a:xfrm>
+                      <a:off x="0" y="0"/>
+                      <a:ext cx="4341881" cy="2469647"/>
+                    </a:xfrm>
+                    <a:prstGeom prst="rect">
+                      <a:avLst/>
+                    </a:prstGeom>
+                  </pic:spPr>
+                </pic:pic>
+              </a:graphicData>
+            </a:graphic>
+          </wp:inline>
+        </w:drawing>
+      </w:r>
+    </w:p>
+    <w:p>
+      <w:pPr>
         <w:pStyle w:val="aa"/>
         <w:jc w:val="center"/>
       </w:pPr>
@@ -4403,8 +4942,8 @@
           <w:noProof/>
         </w:rPr>
         <w:drawing>
-          <wp:inline distT="0" distB="0" distL="0" distR="0" wp14:anchorId="38020A65" wp14:editId="08FFB819">
-            <wp:extent cx="5248275" cy="3907535"/>
+          <wp:inline distT="0" distB="0" distL="0" distR="0" wp14:anchorId="38020A65" wp14:editId="08E00CF0">
+            <wp:extent cx="4750419" cy="3536863"/>
             <wp:effectExtent l="0" t="0" r="0" b="0"/>
             <wp:docPr id="459986062" name="그림 14" descr="텍스트, 스크린샷, 번호, 디자인이(가) 표시된 사진&#10;&#10;자동 생성된 설명"/>
             <wp:cNvGraphicFramePr>
@@ -4420,7 +4959,7 @@
                     </pic:cNvPicPr>
                   </pic:nvPicPr>
                   <pic:blipFill>
-                    <a:blip r:embed="rId17" cstate="print">
+                    <a:blip r:embed="rId20" cstate="print">
                       <a:extLst>
                         <a:ext uri="{28A0092B-C50C-407E-A947-70E740481C1C}">
                           <a14:useLocalDpi xmlns:a14="http://schemas.microsoft.com/office/drawing/2010/main" val="0"/>
@@ -4435,7 +4974,7 @@
                   <pic:spPr bwMode="auto">
                     <a:xfrm>
                       <a:off x="0" y="0"/>
-                      <a:ext cx="5257527" cy="3914424"/>
+                      <a:ext cx="4773704" cy="3554200"/>
                     </a:xfrm>
                     <a:prstGeom prst="rect">
                       <a:avLst/>
@@ -4503,7 +5042,19 @@
         <w:rPr>
           <w:rFonts w:asciiTheme="minorEastAsia" w:eastAsiaTheme="minorEastAsia" w:hAnsiTheme="minorEastAsia" w:hint="eastAsia"/>
         </w:rPr>
-        <w:t>입력필드: 이름. 비밀번호, 비밀번호 확인, 이메일, 전화번호</w:t>
+        <w:t>입력</w:t>
+      </w:r>
+      <w:r>
+        <w:rPr>
+          <w:rFonts w:asciiTheme="minorEastAsia" w:eastAsiaTheme="minorEastAsia" w:hAnsiTheme="minorEastAsia" w:hint="eastAsia"/>
+        </w:rPr>
+        <w:t xml:space="preserve"> </w:t>
+      </w:r>
+      <w:r>
+        <w:rPr>
+          <w:rFonts w:asciiTheme="minorEastAsia" w:eastAsiaTheme="minorEastAsia" w:hAnsiTheme="minorEastAsia" w:hint="eastAsia"/>
+        </w:rPr>
+        <w:t>필드: 이름. 비밀번호, 비밀번호 확인, 이메일, 전화번호</w:t>
       </w:r>
     </w:p>
     <w:p>
@@ -4538,6 +5089,7 @@
           <w:sz w:val="28"/>
           <w:szCs w:val="28"/>
         </w:rPr>
+        <w:lastRenderedPageBreak/>
         <w:t xml:space="preserve">1.10 Dib </w:t>
       </w:r>
       <w:r>
@@ -4567,13 +5119,12 @@
       <w:r>
         <w:rPr>
           <w:rFonts w:asciiTheme="minorEastAsia" w:eastAsiaTheme="minorEastAsia" w:hAnsiTheme="minorEastAsia"/>
-          <w:noProof/>
         </w:rPr>
         <w:drawing>
-          <wp:inline distT="0" distB="0" distL="0" distR="0" wp14:anchorId="41A4CFEF" wp14:editId="697357E4">
-            <wp:extent cx="4966138" cy="2533650"/>
-            <wp:effectExtent l="0" t="0" r="6350" b="0"/>
-            <wp:docPr id="1043622968" name="그림 16" descr="텍스트, 스크린샷, 폰트, 번호이(가) 표시된 사진&#10;&#10;자동 생성된 설명"/>
+          <wp:inline distT="0" distB="0" distL="0" distR="0" wp14:anchorId="25AF1BF7" wp14:editId="3ADE9F7D">
+            <wp:extent cx="6858000" cy="3493135"/>
+            <wp:effectExtent l="0" t="0" r="0" b="0"/>
+            <wp:docPr id="1930663164" name="그림 1" descr="텍스트, 폰트, 번호, 소프트웨어이(가) 표시된 사진&#10;&#10;자동 생성된 설명"/>
             <wp:cNvGraphicFramePr>
               <a:graphicFrameLocks xmlns:a="http://schemas.openxmlformats.org/drawingml/2006/main" noChangeAspect="1"/>
             </wp:cNvGraphicFramePr>
@@ -4581,36 +5132,23 @@
               <a:graphicData uri="http://schemas.openxmlformats.org/drawingml/2006/picture">
                 <pic:pic xmlns:pic="http://schemas.openxmlformats.org/drawingml/2006/picture">
                   <pic:nvPicPr>
-                    <pic:cNvPr id="1043622968" name="그림 16" descr="텍스트, 스크린샷, 폰트, 번호이(가) 표시된 사진&#10;&#10;자동 생성된 설명"/>
-                    <pic:cNvPicPr>
-                      <a:picLocks noChangeAspect="1" noChangeArrowheads="1"/>
-                    </pic:cNvPicPr>
+                    <pic:cNvPr id="1930663164" name="그림 1" descr="텍스트, 폰트, 번호, 소프트웨어이(가) 표시된 사진&#10;&#10;자동 생성된 설명"/>
+                    <pic:cNvPicPr/>
                   </pic:nvPicPr>
                   <pic:blipFill>
-                    <a:blip r:embed="rId18" cstate="print">
-                      <a:extLst>
-                        <a:ext uri="{28A0092B-C50C-407E-A947-70E740481C1C}">
-                          <a14:useLocalDpi xmlns:a14="http://schemas.microsoft.com/office/drawing/2010/main" val="0"/>
-                        </a:ext>
-                      </a:extLst>
-                    </a:blip>
-                    <a:srcRect/>
+                    <a:blip r:embed="rId21"/>
                     <a:stretch>
                       <a:fillRect/>
                     </a:stretch>
                   </pic:blipFill>
-                  <pic:spPr bwMode="auto">
+                  <pic:spPr>
                     <a:xfrm>
                       <a:off x="0" y="0"/>
-                      <a:ext cx="4975124" cy="2538234"/>
+                      <a:ext cx="6858000" cy="3493135"/>
                     </a:xfrm>
                     <a:prstGeom prst="rect">
                       <a:avLst/>
                     </a:prstGeom>
-                    <a:noFill/>
-                    <a:ln>
-                      <a:noFill/>
-                    </a:ln>
                   </pic:spPr>
                 </pic:pic>
               </a:graphicData>
@@ -4692,10 +5230,21 @@
     </w:p>
     <w:p>
       <w:pPr>
+        <w:widowControl/>
+        <w:wordWrap/>
+        <w:autoSpaceDE/>
+        <w:autoSpaceDN/>
+        <w:jc w:val="left"/>
+        <w:rPr>
+          <w:rFonts w:asciiTheme="minorEastAsia" w:eastAsiaTheme="minorEastAsia" w:hAnsiTheme="minorEastAsia" w:hint="eastAsia"/>
+        </w:rPr>
+      </w:pPr>
+      <w:r>
         <w:rPr>
           <w:rFonts w:asciiTheme="minorEastAsia" w:eastAsiaTheme="minorEastAsia" w:hAnsiTheme="minorEastAsia"/>
         </w:rPr>
-      </w:pPr>
+        <w:br w:type="page"/>
+      </w:r>
     </w:p>
     <w:p>
       <w:pPr>
@@ -4729,13 +5278,15 @@
       </w:pPr>
       <w:r>
         <w:rPr>
+          <w:rFonts w:asciiTheme="minorEastAsia" w:eastAsiaTheme="minorEastAsia" w:hAnsiTheme="minorEastAsia"/>
           <w:noProof/>
+          <w14:ligatures w14:val="standardContextual"/>
         </w:rPr>
         <w:drawing>
-          <wp:inline distT="0" distB="0" distL="0" distR="0" wp14:anchorId="3E4CBC07" wp14:editId="0FBCA429">
-            <wp:extent cx="6524625" cy="8636670"/>
-            <wp:effectExtent l="0" t="0" r="0" b="0"/>
-            <wp:docPr id="2116362704" name="그림 17" descr="스크린샷, 텍스트, 도표, 디자인이(가) 표시된 사진&#10;&#10;자동 생성된 설명"/>
+          <wp:inline distT="0" distB="0" distL="0" distR="0" wp14:anchorId="7D8B24FC" wp14:editId="5C3F7107">
+            <wp:extent cx="6233532" cy="8247309"/>
+            <wp:effectExtent l="0" t="0" r="2540" b="0"/>
+            <wp:docPr id="339129538" name="그림 1" descr="스크린샷, 사각형, 직사각형, 디자인이(가) 표시된 사진&#10;&#10;자동 생성된 설명"/>
             <wp:cNvGraphicFramePr>
               <a:graphicFrameLocks xmlns:a="http://schemas.openxmlformats.org/drawingml/2006/main" noChangeAspect="1"/>
             </wp:cNvGraphicFramePr>
@@ -4743,36 +5294,29 @@
               <a:graphicData uri="http://schemas.openxmlformats.org/drawingml/2006/picture">
                 <pic:pic xmlns:pic="http://schemas.openxmlformats.org/drawingml/2006/picture">
                   <pic:nvPicPr>
-                    <pic:cNvPr id="2116362704" name="그림 17" descr="스크린샷, 텍스트, 도표, 디자인이(가) 표시된 사진&#10;&#10;자동 생성된 설명"/>
-                    <pic:cNvPicPr>
-                      <a:picLocks noChangeAspect="1" noChangeArrowheads="1"/>
-                    </pic:cNvPicPr>
+                    <pic:cNvPr id="339129538" name="그림 1" descr="스크린샷, 사각형, 직사각형, 디자인이(가) 표시된 사진&#10;&#10;자동 생성된 설명"/>
+                    <pic:cNvPicPr/>
                   </pic:nvPicPr>
                   <pic:blipFill>
-                    <a:blip r:embed="rId19" cstate="print">
+                    <a:blip r:embed="rId22" cstate="print">
                       <a:extLst>
                         <a:ext uri="{28A0092B-C50C-407E-A947-70E740481C1C}">
                           <a14:useLocalDpi xmlns:a14="http://schemas.microsoft.com/office/drawing/2010/main" val="0"/>
                         </a:ext>
                       </a:extLst>
                     </a:blip>
-                    <a:srcRect/>
                     <a:stretch>
                       <a:fillRect/>
                     </a:stretch>
                   </pic:blipFill>
-                  <pic:spPr bwMode="auto">
+                  <pic:spPr>
                     <a:xfrm>
                       <a:off x="0" y="0"/>
-                      <a:ext cx="6533531" cy="8648459"/>
+                      <a:ext cx="6278467" cy="8306761"/>
                     </a:xfrm>
                     <a:prstGeom prst="rect">
                       <a:avLst/>
                     </a:prstGeom>
-                    <a:noFill/>
-                    <a:ln>
-                      <a:noFill/>
-                    </a:ln>
                   </pic:spPr>
                 </pic:pic>
               </a:graphicData>
@@ -4792,7 +5336,7 @@
 </file>
 
 <file path=word/endnotes.xml><?xml version="1.0" encoding="utf-8"?>
-<w:endnotes xmlns:wpc="http://schemas.microsoft.com/office/word/2010/wordprocessingCanvas" xmlns:cx="http://schemas.microsoft.com/office/drawing/2014/chartex" xmlns:cx1="http://schemas.microsoft.com/office/drawing/2015/9/8/chartex" xmlns:cx2="http://schemas.microsoft.com/office/drawing/2015/10/21/chartex" xmlns:cx3="http://schemas.microsoft.com/office/drawing/2016/5/9/chartex" xmlns:cx4="http://schemas.microsoft.com/office/drawing/2016/5/10/chartex" xmlns:cx5="http://schemas.microsoft.com/office/drawing/2016/5/11/chartex" xmlns:cx6="http://schemas.microsoft.com/office/drawing/2016/5/12/chartex" xmlns:cx7="http://schemas.microsoft.com/office/drawing/2016/5/13/chartex" xmlns:cx8="http://schemas.microsoft.com/office/drawing/2016/5/14/chartex" xmlns:mc="http://schemas.openxmlformats.org/markup-compatibility/2006" xmlns:aink="http://schemas.microsoft.com/office/drawing/2016/ink" xmlns:am3d="http://schemas.microsoft.com/office/drawing/2017/model3d" xmlns:o="urn:schemas-microsoft-com:office:office" xmlns:oel="http://schemas.microsoft.com/office/2019/extlst" xmlns:r="http://schemas.openxmlformats.org/officeDocument/2006/relationships" xmlns:m="http://schemas.openxmlformats.org/officeDocument/2006/math" xmlns:v="urn:schemas-microsoft-com:vml" xmlns:wp14="http://schemas.microsoft.com/office/word/2010/wordprocessingDrawing" xmlns:wp="http://schemas.openxmlformats.org/drawingml/2006/wordprocessingDrawing" xmlns:w10="urn:schemas-microsoft-com:office:word" xmlns:w="http://schemas.openxmlformats.org/wordprocessingml/2006/main" xmlns:w14="http://schemas.microsoft.com/office/word/2010/wordml" xmlns:w15="http://schemas.microsoft.com/office/word/2012/wordml" xmlns:w16cex="http://schemas.microsoft.com/office/word/2018/wordml/cex" xmlns:w16cid="http://schemas.microsoft.com/office/word/2016/wordml/cid" xmlns:w16="http://schemas.microsoft.com/office/word/2018/wordml" xmlns:w16sdtdh="http://schemas.microsoft.com/office/word/2020/wordml/sdtdatahash" xmlns:w16se="http://schemas.microsoft.com/office/word/2015/wordml/symex" xmlns:wpg="http://schemas.microsoft.com/office/word/2010/wordprocessingGroup" xmlns:wpi="http://schemas.microsoft.com/office/word/2010/wordprocessingInk" xmlns:wne="http://schemas.microsoft.com/office/word/2006/wordml" xmlns:wps="http://schemas.microsoft.com/office/word/2010/wordprocessingShape" mc:Ignorable="w14 w15 w16se w16cid w16 w16cex w16sdtdh wp14">
+<w:endnotes xmlns:wpc="http://schemas.microsoft.com/office/word/2010/wordprocessingCanvas" xmlns:cx="http://schemas.microsoft.com/office/drawing/2014/chartex" xmlns:cx1="http://schemas.microsoft.com/office/drawing/2015/9/8/chartex" xmlns:cx2="http://schemas.microsoft.com/office/drawing/2015/10/21/chartex" xmlns:cx3="http://schemas.microsoft.com/office/drawing/2016/5/9/chartex" xmlns:cx4="http://schemas.microsoft.com/office/drawing/2016/5/10/chartex" xmlns:cx5="http://schemas.microsoft.com/office/drawing/2016/5/11/chartex" xmlns:cx6="http://schemas.microsoft.com/office/drawing/2016/5/12/chartex" xmlns:cx7="http://schemas.microsoft.com/office/drawing/2016/5/13/chartex" xmlns:cx8="http://schemas.microsoft.com/office/drawing/2016/5/14/chartex" xmlns:mc="http://schemas.openxmlformats.org/markup-compatibility/2006" xmlns:aink="http://schemas.microsoft.com/office/drawing/2016/ink" xmlns:am3d="http://schemas.microsoft.com/office/drawing/2017/model3d" xmlns:o="urn:schemas-microsoft-com:office:office" xmlns:oel="http://schemas.microsoft.com/office/2019/extlst" xmlns:r="http://schemas.openxmlformats.org/officeDocument/2006/relationships" xmlns:m="http://schemas.openxmlformats.org/officeDocument/2006/math" xmlns:v="urn:schemas-microsoft-com:vml" xmlns:wp14="http://schemas.microsoft.com/office/word/2010/wordprocessingDrawing" xmlns:wp="http://schemas.openxmlformats.org/drawingml/2006/wordprocessingDrawing" xmlns:w10="urn:schemas-microsoft-com:office:word" xmlns:w="http://schemas.openxmlformats.org/wordprocessingml/2006/main" xmlns:w14="http://schemas.microsoft.com/office/word/2010/wordml" xmlns:w15="http://schemas.microsoft.com/office/word/2012/wordml" xmlns:w16cex="http://schemas.microsoft.com/office/word/2018/wordml/cex" xmlns:w16cid="http://schemas.microsoft.com/office/word/2016/wordml/cid" xmlns:w16="http://schemas.microsoft.com/office/word/2018/wordml" xmlns:w16du="http://schemas.microsoft.com/office/word/2023/wordml/word16du" xmlns:w16sdtdh="http://schemas.microsoft.com/office/word/2020/wordml/sdtdatahash" xmlns:w16se="http://schemas.microsoft.com/office/word/2015/wordml/symex" xmlns:wpg="http://schemas.microsoft.com/office/word/2010/wordprocessingGroup" xmlns:wpi="http://schemas.microsoft.com/office/word/2010/wordprocessingInk" xmlns:wne="http://schemas.microsoft.com/office/word/2006/wordml" xmlns:wps="http://schemas.microsoft.com/office/word/2010/wordprocessingShape" mc:Ignorable="w14 w15 w16se w16cid w16 w16cex w16sdtdh w16du wp14">
   <w:endnote w:type="separator" w:id="-1">
     <w:p>
       <w:r>
@@ -4811,7 +5355,7 @@
 </file>
 
 <file path=word/footnotes.xml><?xml version="1.0" encoding="utf-8"?>
-<w:footnotes xmlns:wpc="http://schemas.microsoft.com/office/word/2010/wordprocessingCanvas" xmlns:cx="http://schemas.microsoft.com/office/drawing/2014/chartex" xmlns:cx1="http://schemas.microsoft.com/office/drawing/2015/9/8/chartex" xmlns:cx2="http://schemas.microsoft.com/office/drawing/2015/10/21/chartex" xmlns:cx3="http://schemas.microsoft.com/office/drawing/2016/5/9/chartex" xmlns:cx4="http://schemas.microsoft.com/office/drawing/2016/5/10/chartex" xmlns:cx5="http://schemas.microsoft.com/office/drawing/2016/5/11/chartex" xmlns:cx6="http://schemas.microsoft.com/office/drawing/2016/5/12/chartex" xmlns:cx7="http://schemas.microsoft.com/office/drawing/2016/5/13/chartex" xmlns:cx8="http://schemas.microsoft.com/office/drawing/2016/5/14/chartex" xmlns:mc="http://schemas.openxmlformats.org/markup-compatibility/2006" xmlns:aink="http://schemas.microsoft.com/office/drawing/2016/ink" xmlns:am3d="http://schemas.microsoft.com/office/drawing/2017/model3d" xmlns:o="urn:schemas-microsoft-com:office:office" xmlns:oel="http://schemas.microsoft.com/office/2019/extlst" xmlns:r="http://schemas.openxmlformats.org/officeDocument/2006/relationships" xmlns:m="http://schemas.openxmlformats.org/officeDocument/2006/math" xmlns:v="urn:schemas-microsoft-com:vml" xmlns:wp14="http://schemas.microsoft.com/office/word/2010/wordprocessingDrawing" xmlns:wp="http://schemas.openxmlformats.org/drawingml/2006/wordprocessingDrawing" xmlns:w10="urn:schemas-microsoft-com:office:word" xmlns:w="http://schemas.openxmlformats.org/wordprocessingml/2006/main" xmlns:w14="http://schemas.microsoft.com/office/word/2010/wordml" xmlns:w15="http://schemas.microsoft.com/office/word/2012/wordml" xmlns:w16cex="http://schemas.microsoft.com/office/word/2018/wordml/cex" xmlns:w16cid="http://schemas.microsoft.com/office/word/2016/wordml/cid" xmlns:w16="http://schemas.microsoft.com/office/word/2018/wordml" xmlns:w16sdtdh="http://schemas.microsoft.com/office/word/2020/wordml/sdtdatahash" xmlns:w16se="http://schemas.microsoft.com/office/word/2015/wordml/symex" xmlns:wpg="http://schemas.microsoft.com/office/word/2010/wordprocessingGroup" xmlns:wpi="http://schemas.microsoft.com/office/word/2010/wordprocessingInk" xmlns:wne="http://schemas.microsoft.com/office/word/2006/wordml" xmlns:wps="http://schemas.microsoft.com/office/word/2010/wordprocessingShape" mc:Ignorable="w14 w15 w16se w16cid w16 w16cex w16sdtdh wp14">
+<w:footnotes xmlns:wpc="http://schemas.microsoft.com/office/word/2010/wordprocessingCanvas" xmlns:cx="http://schemas.microsoft.com/office/drawing/2014/chartex" xmlns:cx1="http://schemas.microsoft.com/office/drawing/2015/9/8/chartex" xmlns:cx2="http://schemas.microsoft.com/office/drawing/2015/10/21/chartex" xmlns:cx3="http://schemas.microsoft.com/office/drawing/2016/5/9/chartex" xmlns:cx4="http://schemas.microsoft.com/office/drawing/2016/5/10/chartex" xmlns:cx5="http://schemas.microsoft.com/office/drawing/2016/5/11/chartex" xmlns:cx6="http://schemas.microsoft.com/office/drawing/2016/5/12/chartex" xmlns:cx7="http://schemas.microsoft.com/office/drawing/2016/5/13/chartex" xmlns:cx8="http://schemas.microsoft.com/office/drawing/2016/5/14/chartex" xmlns:mc="http://schemas.openxmlformats.org/markup-compatibility/2006" xmlns:aink="http://schemas.microsoft.com/office/drawing/2016/ink" xmlns:am3d="http://schemas.microsoft.com/office/drawing/2017/model3d" xmlns:o="urn:schemas-microsoft-com:office:office" xmlns:oel="http://schemas.microsoft.com/office/2019/extlst" xmlns:r="http://schemas.openxmlformats.org/officeDocument/2006/relationships" xmlns:m="http://schemas.openxmlformats.org/officeDocument/2006/math" xmlns:v="urn:schemas-microsoft-com:vml" xmlns:wp14="http://schemas.microsoft.com/office/word/2010/wordprocessingDrawing" xmlns:wp="http://schemas.openxmlformats.org/drawingml/2006/wordprocessingDrawing" xmlns:w10="urn:schemas-microsoft-com:office:word" xmlns:w="http://schemas.openxmlformats.org/wordprocessingml/2006/main" xmlns:w14="http://schemas.microsoft.com/office/word/2010/wordml" xmlns:w15="http://schemas.microsoft.com/office/word/2012/wordml" xmlns:w16cex="http://schemas.microsoft.com/office/word/2018/wordml/cex" xmlns:w16cid="http://schemas.microsoft.com/office/word/2016/wordml/cid" xmlns:w16="http://schemas.microsoft.com/office/word/2018/wordml" xmlns:w16du="http://schemas.microsoft.com/office/word/2023/wordml/word16du" xmlns:w16sdtdh="http://schemas.microsoft.com/office/word/2020/wordml/sdtdatahash" xmlns:w16se="http://schemas.microsoft.com/office/word/2015/wordml/symex" xmlns:wpg="http://schemas.microsoft.com/office/word/2010/wordprocessingGroup" xmlns:wpi="http://schemas.microsoft.com/office/word/2010/wordprocessingInk" xmlns:wne="http://schemas.microsoft.com/office/word/2006/wordml" xmlns:wps="http://schemas.microsoft.com/office/word/2010/wordprocessingShape" mc:Ignorable="w14 w15 w16se w16cid w16 w16cex w16sdtdh w16du wp14">
   <w:footnote w:type="separator" w:id="-1">
     <w:p>
       <w:r>
@@ -4830,7 +5374,7 @@
 </file>
 
 <file path=word/numbering.xml><?xml version="1.0" encoding="utf-8"?>
-<w:numbering xmlns:wpc="http://schemas.microsoft.com/office/word/2010/wordprocessingCanvas" xmlns:cx="http://schemas.microsoft.com/office/drawing/2014/chartex" xmlns:cx1="http://schemas.microsoft.com/office/drawing/2015/9/8/chartex" xmlns:cx2="http://schemas.microsoft.com/office/drawing/2015/10/21/chartex" xmlns:cx3="http://schemas.microsoft.com/office/drawing/2016/5/9/chartex" xmlns:cx4="http://schemas.microsoft.com/office/drawing/2016/5/10/chartex" xmlns:cx5="http://schemas.microsoft.com/office/drawing/2016/5/11/chartex" xmlns:cx6="http://schemas.microsoft.com/office/drawing/2016/5/12/chartex" xmlns:cx7="http://schemas.microsoft.com/office/drawing/2016/5/13/chartex" xmlns:cx8="http://schemas.microsoft.com/office/drawing/2016/5/14/chartex" xmlns:mc="http://schemas.openxmlformats.org/markup-compatibility/2006" xmlns:aink="http://schemas.microsoft.com/office/drawing/2016/ink" xmlns:am3d="http://schemas.microsoft.com/office/drawing/2017/model3d" xmlns:o="urn:schemas-microsoft-com:office:office" xmlns:oel="http://schemas.microsoft.com/office/2019/extlst" xmlns:r="http://schemas.openxmlformats.org/officeDocument/2006/relationships" xmlns:m="http://schemas.openxmlformats.org/officeDocument/2006/math" xmlns:v="urn:schemas-microsoft-com:vml" xmlns:wp14="http://schemas.microsoft.com/office/word/2010/wordprocessingDrawing" xmlns:wp="http://schemas.openxmlformats.org/drawingml/2006/wordprocessingDrawing" xmlns:w10="urn:schemas-microsoft-com:office:word" xmlns:w="http://schemas.openxmlformats.org/wordprocessingml/2006/main" xmlns:w14="http://schemas.microsoft.com/office/word/2010/wordml" xmlns:w15="http://schemas.microsoft.com/office/word/2012/wordml" xmlns:w16cex="http://schemas.microsoft.com/office/word/2018/wordml/cex" xmlns:w16cid="http://schemas.microsoft.com/office/word/2016/wordml/cid" xmlns:w16="http://schemas.microsoft.com/office/word/2018/wordml" xmlns:w16sdtdh="http://schemas.microsoft.com/office/word/2020/wordml/sdtdatahash" xmlns:w16se="http://schemas.microsoft.com/office/word/2015/wordml/symex" xmlns:wpg="http://schemas.microsoft.com/office/word/2010/wordprocessingGroup" xmlns:wpi="http://schemas.microsoft.com/office/word/2010/wordprocessingInk" xmlns:wne="http://schemas.microsoft.com/office/word/2006/wordml" xmlns:wps="http://schemas.microsoft.com/office/word/2010/wordprocessingShape" mc:Ignorable="w14 w15 w16se w16cid w16 w16cex w16sdtdh wp14">
+<w:numbering xmlns:wpc="http://schemas.microsoft.com/office/word/2010/wordprocessingCanvas" xmlns:cx="http://schemas.microsoft.com/office/drawing/2014/chartex" xmlns:cx1="http://schemas.microsoft.com/office/drawing/2015/9/8/chartex" xmlns:cx2="http://schemas.microsoft.com/office/drawing/2015/10/21/chartex" xmlns:cx3="http://schemas.microsoft.com/office/drawing/2016/5/9/chartex" xmlns:cx4="http://schemas.microsoft.com/office/drawing/2016/5/10/chartex" xmlns:cx5="http://schemas.microsoft.com/office/drawing/2016/5/11/chartex" xmlns:cx6="http://schemas.microsoft.com/office/drawing/2016/5/12/chartex" xmlns:cx7="http://schemas.microsoft.com/office/drawing/2016/5/13/chartex" xmlns:cx8="http://schemas.microsoft.com/office/drawing/2016/5/14/chartex" xmlns:mc="http://schemas.openxmlformats.org/markup-compatibility/2006" xmlns:aink="http://schemas.microsoft.com/office/drawing/2016/ink" xmlns:am3d="http://schemas.microsoft.com/office/drawing/2017/model3d" xmlns:o="urn:schemas-microsoft-com:office:office" xmlns:oel="http://schemas.microsoft.com/office/2019/extlst" xmlns:r="http://schemas.openxmlformats.org/officeDocument/2006/relationships" xmlns:m="http://schemas.openxmlformats.org/officeDocument/2006/math" xmlns:v="urn:schemas-microsoft-com:vml" xmlns:wp14="http://schemas.microsoft.com/office/word/2010/wordprocessingDrawing" xmlns:wp="http://schemas.openxmlformats.org/drawingml/2006/wordprocessingDrawing" xmlns:w10="urn:schemas-microsoft-com:office:word" xmlns:w="http://schemas.openxmlformats.org/wordprocessingml/2006/main" xmlns:w14="http://schemas.microsoft.com/office/word/2010/wordml" xmlns:w15="http://schemas.microsoft.com/office/word/2012/wordml" xmlns:w16cex="http://schemas.microsoft.com/office/word/2018/wordml/cex" xmlns:w16cid="http://schemas.microsoft.com/office/word/2016/wordml/cid" xmlns:w16="http://schemas.microsoft.com/office/word/2018/wordml" xmlns:w16du="http://schemas.microsoft.com/office/word/2023/wordml/word16du" xmlns:w16sdtdh="http://schemas.microsoft.com/office/word/2020/wordml/sdtdatahash" xmlns:w16se="http://schemas.microsoft.com/office/word/2015/wordml/symex" xmlns:wpg="http://schemas.microsoft.com/office/word/2010/wordprocessingGroup" xmlns:wpi="http://schemas.microsoft.com/office/word/2010/wordprocessingInk" xmlns:wne="http://schemas.microsoft.com/office/word/2006/wordml" xmlns:wps="http://schemas.microsoft.com/office/word/2010/wordprocessingShape" mc:Ignorable="w14 w15 w16se w16cid w16 w16cex w16sdtdh w16du wp14">
   <w:abstractNum w:abstractNumId="0" w15:restartNumberingAfterBreak="0">
     <w:nsid w:val="004466B9"/>
     <w:multiLevelType w:val="multilevel"/>
@@ -15270,7 +15814,7 @@
 </file>
 
 <file path=word/styles.xml><?xml version="1.0" encoding="utf-8"?>
-<w:styles xmlns:mc="http://schemas.openxmlformats.org/markup-compatibility/2006" xmlns:r="http://schemas.openxmlformats.org/officeDocument/2006/relationships" xmlns:w="http://schemas.openxmlformats.org/wordprocessingml/2006/main" xmlns:w14="http://schemas.microsoft.com/office/word/2010/wordml" xmlns:w15="http://schemas.microsoft.com/office/word/2012/wordml" xmlns:w16cex="http://schemas.microsoft.com/office/word/2018/wordml/cex" xmlns:w16cid="http://schemas.microsoft.com/office/word/2016/wordml/cid" xmlns:w16="http://schemas.microsoft.com/office/word/2018/wordml" xmlns:w16sdtdh="http://schemas.microsoft.com/office/word/2020/wordml/sdtdatahash" xmlns:w16se="http://schemas.microsoft.com/office/word/2015/wordml/symex" mc:Ignorable="w14 w15 w16se w16cid w16 w16cex w16sdtdh">
+<w:styles xmlns:mc="http://schemas.openxmlformats.org/markup-compatibility/2006" xmlns:r="http://schemas.openxmlformats.org/officeDocument/2006/relationships" xmlns:w="http://schemas.openxmlformats.org/wordprocessingml/2006/main" xmlns:w14="http://schemas.microsoft.com/office/word/2010/wordml" xmlns:w15="http://schemas.microsoft.com/office/word/2012/wordml" xmlns:w16cex="http://schemas.microsoft.com/office/word/2018/wordml/cex" xmlns:w16cid="http://schemas.microsoft.com/office/word/2016/wordml/cid" xmlns:w16="http://schemas.microsoft.com/office/word/2018/wordml" xmlns:w16du="http://schemas.microsoft.com/office/word/2023/wordml/word16du" xmlns:w16sdtdh="http://schemas.microsoft.com/office/word/2020/wordml/sdtdatahash" xmlns:w16se="http://schemas.microsoft.com/office/word/2015/wordml/symex" mc:Ignorable="w14 w15 w16se w16cid w16 w16cex w16sdtdh w16du">
   <w:docDefaults>
     <w:rPrDefault>
       <w:rPr>

</xml_diff>